<commit_message>
Ändring i osthemsida planering mm.
Jag har ändrat dokumentationen nu.
</commit_message>
<xml_diff>
--- a/Webbutik uppgift/Planering ost hemsida.docx
+++ b/Webbutik uppgift/Planering ost hemsida.docx
@@ -1,6 +1,6 @@
 
 <file path=word/document.xml><?xml version="1.0" encoding="utf-8"?>
-<w:document xmlns:wpc="http://schemas.microsoft.com/office/word/2010/wordprocessingCanvas" xmlns:mc="http://schemas.openxmlformats.org/markup-compatibility/2006" xmlns:o="urn:schemas-microsoft-com:office:office" xmlns:r="http://schemas.openxmlformats.org/officeDocument/2006/relationships" xmlns:m="http://schemas.openxmlformats.org/officeDocument/2006/math" xmlns:v="urn:schemas-microsoft-com:vml" xmlns:wp14="http://schemas.microsoft.com/office/word/2010/wordprocessingDrawing" xmlns:wp="http://schemas.openxmlformats.org/drawingml/2006/wordprocessingDrawing" xmlns:w10="urn:schemas-microsoft-com:office:word" xmlns:w="http://schemas.openxmlformats.org/wordprocessingml/2006/main" xmlns:w14="http://schemas.microsoft.com/office/word/2010/wordml" xmlns:wpg="http://schemas.microsoft.com/office/word/2010/wordprocessingGroup" xmlns:wpi="http://schemas.microsoft.com/office/word/2010/wordprocessingInk" xmlns:wne="http://schemas.microsoft.com/office/word/2006/wordml" xmlns:wps="http://schemas.microsoft.com/office/word/2010/wordprocessingShape" mc:Ignorable="w14 wp14">
+<w:document xmlns:wpc="http://schemas.microsoft.com/office/word/2010/wordprocessingCanvas" xmlns:mc="http://schemas.openxmlformats.org/markup-compatibility/2006" xmlns:o="urn:schemas-microsoft-com:office:office" xmlns:r="http://schemas.openxmlformats.org/officeDocument/2006/relationships" xmlns:m="http://schemas.openxmlformats.org/officeDocument/2006/math" xmlns:v="urn:schemas-microsoft-com:vml" xmlns:wp14="http://schemas.microsoft.com/office/word/2010/wordprocessingDrawing" xmlns:wp="http://schemas.openxmlformats.org/drawingml/2006/wordprocessingDrawing" xmlns:w10="urn:schemas-microsoft-com:office:word" xmlns:w="http://schemas.openxmlformats.org/wordprocessingml/2006/main" xmlns:w14="http://schemas.microsoft.com/office/word/2010/wordml" xmlns:w15="http://schemas.microsoft.com/office/word/2012/wordml" xmlns:wpg="http://schemas.microsoft.com/office/word/2010/wordprocessingGroup" xmlns:wpi="http://schemas.microsoft.com/office/word/2010/wordprocessingInk" xmlns:wne="http://schemas.microsoft.com/office/word/2006/wordml" xmlns:wps="http://schemas.microsoft.com/office/word/2010/wordprocessingShape" mc:Ignorable="w14 w15 wp14">
   <w:body>
     <w:p>
       <w:pPr>
@@ -19,6 +19,7 @@
       </w:r>
     </w:p>
     <w:p>
+      <w:commentRangeStart w:id="0"/>
       <w:r>
         <w:t>Mitt mål är att bli Klar</w:t>
       </w:r>
@@ -28,11 +29,16 @@
       <w:r>
         <w:t>nnan sommarlovet</w:t>
       </w:r>
+      <w:commentRangeEnd w:id="0"/>
+      <w:r>
+        <w:rPr>
+          <w:rStyle w:val="Kommentarsreferens"/>
+        </w:rPr>
+        <w:commentReference w:id="0"/>
+      </w:r>
       <w:r>
         <w:t>.</w:t>
       </w:r>
-      <w:bookmarkStart w:id="0" w:name="_GoBack"/>
-      <w:bookmarkEnd w:id="0"/>
     </w:p>
     <w:p>
       <w:pPr>
@@ -43,6 +49,7 @@
       </w:r>
     </w:p>
     <w:p>
+      <w:commentRangeStart w:id="1"/>
       <w:r>
         <w:t>Det ska bli en hemsida där jag ska sälja exklusiva ostar som ingen annan någonsin sålt. Det kommer även finnas ost tillbehör att köpa.</w:t>
       </w:r>
@@ -56,6 +63,13 @@
       <w:proofErr w:type="spellEnd"/>
       <w:r>
         <w:t xml:space="preserve"> syntax.</w:t>
+      </w:r>
+      <w:commentRangeEnd w:id="1"/>
+      <w:r>
+        <w:rPr>
+          <w:rStyle w:val="Kommentarsreferens"/>
+        </w:rPr>
+        <w:commentReference w:id="1"/>
       </w:r>
     </w:p>
     <w:p>
@@ -67,6 +81,7 @@
       </w:r>
     </w:p>
     <w:p>
+      <w:commentRangeStart w:id="2"/>
       <w:r>
         <w:t>Jag vet att många gillar ost och särskilt äldre människor med mycket pengar. Så målgruppen är ost fantaster i alla åldrar men de måste ha mycket pengar för att kunna köpa våra dyra ostar.</w:t>
       </w:r>
@@ -76,6 +91,13 @@
       <w:r>
         <w:br/>
         <w:t>Jag har valt en gul bakgrund eftersom det är en ost hemsida.</w:t>
+      </w:r>
+      <w:commentRangeEnd w:id="2"/>
+      <w:r>
+        <w:rPr>
+          <w:rStyle w:val="Kommentarsreferens"/>
+        </w:rPr>
+        <w:commentReference w:id="2"/>
       </w:r>
     </w:p>
     <w:p>
@@ -136,11 +158,19 @@
       </w:r>
     </w:p>
     <w:p>
+      <w:commentRangeStart w:id="3"/>
       <w:r>
         <w:t>Personer som är ute efter att köpa dyra ostar.</w:t>
       </w:r>
       <w:r>
         <w:t xml:space="preserve"> Efter som att hemsidan är en webbutik för ostar är ju självklart typanvändaren en person som gillar ost.</w:t>
+      </w:r>
+      <w:commentRangeEnd w:id="3"/>
+      <w:r>
+        <w:rPr>
+          <w:rStyle w:val="Kommentarsreferens"/>
+        </w:rPr>
+        <w:commentReference w:id="3"/>
       </w:r>
     </w:p>
     <w:p>
@@ -219,8 +249,23 @@
       </w:r>
     </w:p>
     <w:p>
-      <w:r>
-        <w:t>Att hemsidans texter och knappar har blivit förstorade för att anpassas till kraven.</w:t>
+      <w:commentRangeStart w:id="4"/>
+      <w:r>
+        <w:t xml:space="preserve">Att hemsidans texter och knappar har blivit förstorade </w:t>
+      </w:r>
+      <w:commentRangeStart w:id="5"/>
+      <w:r>
+        <w:t>för att anpassas till kraven</w:t>
+      </w:r>
+      <w:commentRangeEnd w:id="5"/>
+      <w:r>
+        <w:rPr>
+          <w:rStyle w:val="Kommentarsreferens"/>
+        </w:rPr>
+        <w:commentReference w:id="5"/>
+      </w:r>
+      <w:r>
+        <w:t>.</w:t>
       </w:r>
       <w:r>
         <w:br/>
@@ -251,6 +296,13 @@
       </w:r>
       <w:r>
         <w:t xml:space="preserve"> man kan se på skillnaden mellan design-lösningen och resultatet.</w:t>
+      </w:r>
+      <w:commentRangeEnd w:id="4"/>
+      <w:r>
+        <w:rPr>
+          <w:rStyle w:val="Kommentarsreferens"/>
+        </w:rPr>
+        <w:commentReference w:id="4"/>
       </w:r>
     </w:p>
     <w:p>
@@ -276,7 +328,7 @@
           <w:lang w:eastAsia="sv-SE"/>
         </w:rPr>
         <w:drawing>
-          <wp:inline distT="0" distB="0" distL="0" distR="0" wp14:anchorId="1328DAB0" wp14:editId="215A4112">
+          <wp:inline distT="0" distB="0" distL="0" distR="0" wp14:anchorId="14A6FCA2" wp14:editId="65369B75">
             <wp:extent cx="5753100" cy="1771650"/>
             <wp:effectExtent l="0" t="0" r="0" b="0"/>
             <wp:docPr id="1" name="Bildobjekt 1" descr="C:\Users\gabriel.johansson\Desktop\Hemsids bild.png"/>
@@ -293,7 +345,7 @@
                     </pic:cNvPicPr>
                   </pic:nvPicPr>
                   <pic:blipFill>
-                    <a:blip r:embed="rId5">
+                    <a:blip r:embed="rId6">
                       <a:extLst>
                         <a:ext uri="{28A0092B-C50C-407E-A947-70E740481C1C}">
                           <a14:useLocalDpi xmlns:a14="http://schemas.microsoft.com/office/drawing/2010/main" val="0"/>
@@ -332,7 +384,7 @@
           <w:lang w:eastAsia="sv-SE"/>
         </w:rPr>
         <w:drawing>
-          <wp:inline distT="0" distB="0" distL="0" distR="0" wp14:anchorId="1E7F0CAF" wp14:editId="0B165172">
+          <wp:inline distT="0" distB="0" distL="0" distR="0" wp14:anchorId="7AF6B1B7" wp14:editId="650CADFE">
             <wp:extent cx="5762625" cy="1962150"/>
             <wp:effectExtent l="0" t="0" r="9525" b="0"/>
             <wp:docPr id="2" name="Bildobjekt 2" descr="C:\Users\gabriel.johansson\Desktop\Hemsids bild2.png"/>
@@ -349,7 +401,7 @@
                     </pic:cNvPicPr>
                   </pic:nvPicPr>
                   <pic:blipFill>
-                    <a:blip r:embed="rId6">
+                    <a:blip r:embed="rId7">
                       <a:extLst>
                         <a:ext uri="{28A0092B-C50C-407E-A947-70E740481C1C}">
                           <a14:useLocalDpi xmlns:a14="http://schemas.microsoft.com/office/drawing/2010/main" val="0"/>
@@ -456,13 +508,8 @@
         <w:t>man</w:t>
       </w:r>
       <w:r>
-        <w:t xml:space="preserve"> klicka på </w:t>
-      </w:r>
-      <w:proofErr w:type="gramStart"/>
-      <w:r>
-        <w:t>dom</w:t>
-      </w:r>
-      <w:proofErr w:type="gramEnd"/>
+        <w:t xml:space="preserve"> klicka på dom</w:t>
+      </w:r>
       <w:r>
         <w:t xml:space="preserve"> för att komma till en ny sida där man bara ser den produkt man har valt</w:t>
       </w:r>
@@ -484,15 +531,7 @@
         <w:t>ndra produkter. Jag har även la</w:t>
       </w:r>
       <w:r>
-        <w:t xml:space="preserve">gt till en back </w:t>
-      </w:r>
-      <w:proofErr w:type="spellStart"/>
-      <w:r>
-        <w:t>to</w:t>
-      </w:r>
-      <w:proofErr w:type="spellEnd"/>
-      <w:r>
-        <w:t xml:space="preserve"> </w:t>
+        <w:t xml:space="preserve">gt till en back to </w:t>
       </w:r>
       <w:proofErr w:type="spellStart"/>
       <w:r>
@@ -524,7 +563,7 @@
           <w:lang w:eastAsia="sv-SE"/>
         </w:rPr>
         <w:drawing>
-          <wp:inline distT="0" distB="0" distL="0" distR="0" wp14:anchorId="723F3AE8" wp14:editId="7EC3D4D5">
+          <wp:inline distT="0" distB="0" distL="0" distR="0" wp14:anchorId="327BD47F" wp14:editId="5393E334">
             <wp:extent cx="971550" cy="409575"/>
             <wp:effectExtent l="0" t="0" r="0" b="9525"/>
             <wp:docPr id="17" name="Bildobjekt 17"/>
@@ -541,7 +580,7 @@
                     </pic:cNvPicPr>
                   </pic:nvPicPr>
                   <pic:blipFill>
-                    <a:blip r:embed="rId7">
+                    <a:blip r:embed="rId8">
                       <a:extLst>
                         <a:ext uri="{28A0092B-C50C-407E-A947-70E740481C1C}">
                           <a14:useLocalDpi xmlns:a14="http://schemas.microsoft.com/office/drawing/2010/main" val="0"/>
@@ -576,15 +615,7 @@
         <w:t xml:space="preserve"> Om man trycker på den så hamnar man längst upp på sidan igen.</w:t>
       </w:r>
       <w:r>
-        <w:t xml:space="preserve"> Back </w:t>
-      </w:r>
-      <w:proofErr w:type="spellStart"/>
-      <w:r>
-        <w:t>to</w:t>
-      </w:r>
-      <w:proofErr w:type="spellEnd"/>
-      <w:r>
-        <w:t xml:space="preserve"> </w:t>
+        <w:t xml:space="preserve"> Back to </w:t>
       </w:r>
       <w:proofErr w:type="spellStart"/>
       <w:r>
@@ -615,7 +646,7 @@
           <w:lang w:eastAsia="sv-SE"/>
         </w:rPr>
         <w:drawing>
-          <wp:inline distT="0" distB="0" distL="0" distR="0" wp14:anchorId="39C8E7A4" wp14:editId="6B6B4695">
+          <wp:inline distT="0" distB="0" distL="0" distR="0" wp14:anchorId="6B801E46" wp14:editId="2D166236">
             <wp:extent cx="800100" cy="800100"/>
             <wp:effectExtent l="0" t="0" r="0" b="0"/>
             <wp:docPr id="18" name="Bildobjekt 18"/>
@@ -632,7 +663,7 @@
                     </pic:cNvPicPr>
                   </pic:nvPicPr>
                   <pic:blipFill>
-                    <a:blip r:embed="rId8">
+                    <a:blip r:embed="rId9">
                       <a:extLst>
                         <a:ext uri="{28A0092B-C50C-407E-A947-70E740481C1C}">
                           <a14:useLocalDpi xmlns:a14="http://schemas.microsoft.com/office/drawing/2010/main" val="0"/>
@@ -691,7 +722,7 @@
           <w:lang w:eastAsia="sv-SE"/>
         </w:rPr>
         <w:drawing>
-          <wp:inline distT="0" distB="0" distL="0" distR="0" wp14:anchorId="0D7FB153" wp14:editId="76C285E8">
+          <wp:inline distT="0" distB="0" distL="0" distR="0" wp14:anchorId="4EC271FB" wp14:editId="149B8526">
             <wp:extent cx="5753100" cy="2562225"/>
             <wp:effectExtent l="0" t="0" r="0" b="9525"/>
             <wp:docPr id="19" name="Bildobjekt 19"/>
@@ -708,7 +739,7 @@
                     </pic:cNvPicPr>
                   </pic:nvPicPr>
                   <pic:blipFill>
-                    <a:blip r:embed="rId9">
+                    <a:blip r:embed="rId10">
                       <a:extLst>
                         <a:ext uri="{28A0092B-C50C-407E-A947-70E740481C1C}">
                           <a14:useLocalDpi xmlns:a14="http://schemas.microsoft.com/office/drawing/2010/main" val="0"/>
@@ -764,6 +795,7 @@
       </w:r>
     </w:p>
     <w:p>
+      <w:commentRangeStart w:id="6"/>
       <w:r>
         <w:t xml:space="preserve">Jag valde vit och gul färg med svart </w:t>
       </w:r>
@@ -790,6 +822,13 @@
       <w:r>
         <w:br/>
         <w:t>Jag har även all text i svart.</w:t>
+      </w:r>
+      <w:commentRangeEnd w:id="6"/>
+      <w:r>
+        <w:rPr>
+          <w:rStyle w:val="Kommentarsreferens"/>
+        </w:rPr>
+        <w:commentReference w:id="6"/>
       </w:r>
     </w:p>
     <w:p>
@@ -865,15 +904,7 @@
       </w:r>
       <w:proofErr w:type="spellEnd"/>
       <w:r>
-        <w:t xml:space="preserve"> för att göra så att sidan passade </w:t>
-      </w:r>
-      <w:proofErr w:type="gramStart"/>
-      <w:r>
-        <w:t>mina design</w:t>
-      </w:r>
-      <w:proofErr w:type="gramEnd"/>
-      <w:r>
-        <w:t xml:space="preserve"> krav.</w:t>
+        <w:t xml:space="preserve"> för att göra så att sidan passade mina design krav.</w:t>
       </w:r>
       <w:r>
         <w:br/>
@@ -915,15 +946,7 @@
       </w:r>
       <w:r>
         <w:br/>
-        <w:t xml:space="preserve">Jag la till en back </w:t>
-      </w:r>
-      <w:proofErr w:type="spellStart"/>
-      <w:r>
-        <w:t>to</w:t>
-      </w:r>
-      <w:proofErr w:type="spellEnd"/>
-      <w:r>
-        <w:t xml:space="preserve"> </w:t>
+        <w:t xml:space="preserve">Jag la till en back to </w:t>
       </w:r>
       <w:proofErr w:type="spellStart"/>
       <w:r>
@@ -968,7 +991,7 @@
           <w:lang w:eastAsia="sv-SE"/>
         </w:rPr>
         <w:drawing>
-          <wp:inline distT="0" distB="0" distL="0" distR="0" wp14:anchorId="1F97FD6F" wp14:editId="24E2513C">
+          <wp:inline distT="0" distB="0" distL="0" distR="0" wp14:anchorId="2D4FC9EA" wp14:editId="6901D7F1">
             <wp:extent cx="5753100" cy="2343150"/>
             <wp:effectExtent l="0" t="0" r="0" b="0"/>
             <wp:docPr id="3" name="Bildobjekt 3"/>
@@ -985,7 +1008,7 @@
                     </pic:cNvPicPr>
                   </pic:nvPicPr>
                   <pic:blipFill>
-                    <a:blip r:embed="rId10">
+                    <a:blip r:embed="rId11">
                       <a:extLst>
                         <a:ext uri="{28A0092B-C50C-407E-A947-70E740481C1C}">
                           <a14:useLocalDpi xmlns:a14="http://schemas.microsoft.com/office/drawing/2010/main" val="0"/>
@@ -1037,7 +1060,7 @@
         </w:rPr>
         <w:lastRenderedPageBreak/>
         <w:drawing>
-          <wp:inline distT="0" distB="0" distL="0" distR="0" wp14:anchorId="19533055" wp14:editId="2771F5F0">
+          <wp:inline distT="0" distB="0" distL="0" distR="0" wp14:anchorId="06C632C3" wp14:editId="7C962021">
             <wp:extent cx="5753100" cy="2276475"/>
             <wp:effectExtent l="0" t="0" r="0" b="9525"/>
             <wp:docPr id="4" name="Bildobjekt 4"/>
@@ -1054,7 +1077,7 @@
                     </pic:cNvPicPr>
                   </pic:nvPicPr>
                   <pic:blipFill>
-                    <a:blip r:embed="rId11">
+                    <a:blip r:embed="rId12">
                       <a:extLst>
                         <a:ext uri="{28A0092B-C50C-407E-A947-70E740481C1C}">
                           <a14:useLocalDpi xmlns:a14="http://schemas.microsoft.com/office/drawing/2010/main" val="0"/>
@@ -1097,7 +1120,7 @@
           <w:lang w:eastAsia="sv-SE"/>
         </w:rPr>
         <w:drawing>
-          <wp:inline distT="0" distB="0" distL="0" distR="0" wp14:anchorId="59F4AF7C" wp14:editId="1AFD03D6">
+          <wp:inline distT="0" distB="0" distL="0" distR="0" wp14:anchorId="265B8228" wp14:editId="1F9D0F3A">
             <wp:extent cx="5753100" cy="2628900"/>
             <wp:effectExtent l="0" t="0" r="0" b="0"/>
             <wp:docPr id="5" name="Bildobjekt 5"/>
@@ -1114,7 +1137,7 @@
                     </pic:cNvPicPr>
                   </pic:nvPicPr>
                   <pic:blipFill>
-                    <a:blip r:embed="rId12">
+                    <a:blip r:embed="rId13">
                       <a:extLst>
                         <a:ext uri="{28A0092B-C50C-407E-A947-70E740481C1C}">
                           <a14:useLocalDpi xmlns:a14="http://schemas.microsoft.com/office/drawing/2010/main" val="0"/>
@@ -1157,7 +1180,7 @@
           <w:lang w:eastAsia="sv-SE"/>
         </w:rPr>
         <w:drawing>
-          <wp:inline distT="0" distB="0" distL="0" distR="0" wp14:anchorId="7788EFC5" wp14:editId="5B636043">
+          <wp:inline distT="0" distB="0" distL="0" distR="0" wp14:anchorId="675DDD9D" wp14:editId="170BBD0F">
             <wp:extent cx="5753100" cy="2676525"/>
             <wp:effectExtent l="0" t="0" r="0" b="9525"/>
             <wp:docPr id="6" name="Bildobjekt 6"/>
@@ -1174,7 +1197,7 @@
                     </pic:cNvPicPr>
                   </pic:nvPicPr>
                   <pic:blipFill>
-                    <a:blip r:embed="rId13">
+                    <a:blip r:embed="rId14">
                       <a:extLst>
                         <a:ext uri="{28A0092B-C50C-407E-A947-70E740481C1C}">
                           <a14:useLocalDpi xmlns:a14="http://schemas.microsoft.com/office/drawing/2010/main" val="0"/>
@@ -1224,7 +1247,7 @@
         </w:rPr>
         <w:lastRenderedPageBreak/>
         <w:drawing>
-          <wp:inline distT="0" distB="0" distL="0" distR="0" wp14:anchorId="0E70C262" wp14:editId="16DDED7D">
+          <wp:inline distT="0" distB="0" distL="0" distR="0" wp14:anchorId="3860A6F1" wp14:editId="6EF131C2">
             <wp:extent cx="5753100" cy="2695575"/>
             <wp:effectExtent l="0" t="0" r="0" b="9525"/>
             <wp:docPr id="8" name="Bildobjekt 8"/>
@@ -1241,7 +1264,7 @@
                     </pic:cNvPicPr>
                   </pic:nvPicPr>
                   <pic:blipFill>
-                    <a:blip r:embed="rId14">
+                    <a:blip r:embed="rId15">
                       <a:extLst>
                         <a:ext uri="{28A0092B-C50C-407E-A947-70E740481C1C}">
                           <a14:useLocalDpi xmlns:a14="http://schemas.microsoft.com/office/drawing/2010/main" val="0"/>
@@ -1284,7 +1307,7 @@
           <w:lang w:eastAsia="sv-SE"/>
         </w:rPr>
         <w:drawing>
-          <wp:inline distT="0" distB="0" distL="0" distR="0" wp14:anchorId="5AEC9D9D" wp14:editId="42677BA2">
+          <wp:inline distT="0" distB="0" distL="0" distR="0" wp14:anchorId="360EC0E2" wp14:editId="6F0A7D08">
             <wp:extent cx="5762625" cy="2514600"/>
             <wp:effectExtent l="0" t="0" r="9525" b="0"/>
             <wp:docPr id="9" name="Bildobjekt 9"/>
@@ -1301,7 +1324,7 @@
                     </pic:cNvPicPr>
                   </pic:nvPicPr>
                   <pic:blipFill>
-                    <a:blip r:embed="rId15">
+                    <a:blip r:embed="rId16">
                       <a:extLst>
                         <a:ext uri="{28A0092B-C50C-407E-A947-70E740481C1C}">
                           <a14:useLocalDpi xmlns:a14="http://schemas.microsoft.com/office/drawing/2010/main" val="0"/>
@@ -1345,7 +1368,7 @@
           <w:lang w:eastAsia="sv-SE"/>
         </w:rPr>
         <w:drawing>
-          <wp:inline distT="0" distB="0" distL="0" distR="0" wp14:anchorId="16FEC966" wp14:editId="478115D6">
+          <wp:inline distT="0" distB="0" distL="0" distR="0" wp14:anchorId="006BA16F" wp14:editId="3C1CC6D0">
             <wp:extent cx="5762625" cy="1685925"/>
             <wp:effectExtent l="0" t="0" r="9525" b="9525"/>
             <wp:docPr id="10" name="Bildobjekt 10"/>
@@ -1362,7 +1385,7 @@
                     </pic:cNvPicPr>
                   </pic:nvPicPr>
                   <pic:blipFill>
-                    <a:blip r:embed="rId16">
+                    <a:blip r:embed="rId17">
                       <a:extLst>
                         <a:ext uri="{28A0092B-C50C-407E-A947-70E740481C1C}">
                           <a14:useLocalDpi xmlns:a14="http://schemas.microsoft.com/office/drawing/2010/main" val="0"/>
@@ -1406,7 +1429,7 @@
         </w:rPr>
         <w:lastRenderedPageBreak/>
         <w:drawing>
-          <wp:inline distT="0" distB="0" distL="0" distR="0" wp14:anchorId="3E2F8D08" wp14:editId="41424106">
+          <wp:inline distT="0" distB="0" distL="0" distR="0" wp14:anchorId="3703E8D7" wp14:editId="2C0845CA">
             <wp:extent cx="5762625" cy="2247900"/>
             <wp:effectExtent l="0" t="0" r="9525" b="0"/>
             <wp:docPr id="11" name="Bildobjekt 11"/>
@@ -1423,7 +1446,7 @@
                     </pic:cNvPicPr>
                   </pic:nvPicPr>
                   <pic:blipFill>
-                    <a:blip r:embed="rId17">
+                    <a:blip r:embed="rId18">
                       <a:extLst>
                         <a:ext uri="{28A0092B-C50C-407E-A947-70E740481C1C}">
                           <a14:useLocalDpi xmlns:a14="http://schemas.microsoft.com/office/drawing/2010/main" val="0"/>
@@ -1466,7 +1489,7 @@
           <w:lang w:eastAsia="sv-SE"/>
         </w:rPr>
         <w:drawing>
-          <wp:inline distT="0" distB="0" distL="0" distR="0" wp14:anchorId="25C56A35" wp14:editId="218843BB">
+          <wp:inline distT="0" distB="0" distL="0" distR="0" wp14:anchorId="546A2D60" wp14:editId="085B914C">
             <wp:extent cx="5753100" cy="1704975"/>
             <wp:effectExtent l="0" t="0" r="0" b="9525"/>
             <wp:docPr id="12" name="Bildobjekt 12"/>
@@ -1483,7 +1506,7 @@
                     </pic:cNvPicPr>
                   </pic:nvPicPr>
                   <pic:blipFill>
-                    <a:blip r:embed="rId18">
+                    <a:blip r:embed="rId19">
                       <a:extLst>
                         <a:ext uri="{28A0092B-C50C-407E-A947-70E740481C1C}">
                           <a14:useLocalDpi xmlns:a14="http://schemas.microsoft.com/office/drawing/2010/main" val="0"/>
@@ -1527,7 +1550,7 @@
           <w:lang w:eastAsia="sv-SE"/>
         </w:rPr>
         <w:drawing>
-          <wp:inline distT="0" distB="0" distL="0" distR="0" wp14:anchorId="039B138F" wp14:editId="6F4A1862">
+          <wp:inline distT="0" distB="0" distL="0" distR="0" wp14:anchorId="3BE1C6C8" wp14:editId="5F93CD02">
             <wp:extent cx="5762625" cy="2562225"/>
             <wp:effectExtent l="0" t="0" r="9525" b="9525"/>
             <wp:docPr id="13" name="Bildobjekt 13"/>
@@ -1544,7 +1567,7 @@
                     </pic:cNvPicPr>
                   </pic:nvPicPr>
                   <pic:blipFill>
-                    <a:blip r:embed="rId19">
+                    <a:blip r:embed="rId20">
                       <a:extLst>
                         <a:ext uri="{28A0092B-C50C-407E-A947-70E740481C1C}">
                           <a14:useLocalDpi xmlns:a14="http://schemas.microsoft.com/office/drawing/2010/main" val="0"/>
@@ -1588,7 +1611,7 @@
         </w:rPr>
         <w:lastRenderedPageBreak/>
         <w:drawing>
-          <wp:inline distT="0" distB="0" distL="0" distR="0" wp14:anchorId="089653BA" wp14:editId="0A16BE3F">
+          <wp:inline distT="0" distB="0" distL="0" distR="0" wp14:anchorId="442CA436" wp14:editId="7FA48753">
             <wp:extent cx="5753100" cy="962025"/>
             <wp:effectExtent l="0" t="0" r="0" b="9525"/>
             <wp:docPr id="14" name="Bildobjekt 14"/>
@@ -1605,7 +1628,7 @@
                     </pic:cNvPicPr>
                   </pic:nvPicPr>
                   <pic:blipFill>
-                    <a:blip r:embed="rId20">
+                    <a:blip r:embed="rId21">
                       <a:extLst>
                         <a:ext uri="{28A0092B-C50C-407E-A947-70E740481C1C}">
                           <a14:useLocalDpi xmlns:a14="http://schemas.microsoft.com/office/drawing/2010/main" val="0"/>
@@ -1648,7 +1671,7 @@
           <w:lang w:eastAsia="sv-SE"/>
         </w:rPr>
         <w:drawing>
-          <wp:inline distT="0" distB="0" distL="0" distR="0" wp14:anchorId="258D28CA" wp14:editId="3362A62D">
+          <wp:inline distT="0" distB="0" distL="0" distR="0" wp14:anchorId="65E887F1" wp14:editId="24B40E15">
             <wp:extent cx="5753100" cy="1057275"/>
             <wp:effectExtent l="0" t="0" r="0" b="9525"/>
             <wp:docPr id="15" name="Bildobjekt 15"/>
@@ -1665,7 +1688,7 @@
                     </pic:cNvPicPr>
                   </pic:nvPicPr>
                   <pic:blipFill>
-                    <a:blip r:embed="rId21">
+                    <a:blip r:embed="rId22">
                       <a:extLst>
                         <a:ext uri="{28A0092B-C50C-407E-A947-70E740481C1C}">
                           <a14:useLocalDpi xmlns:a14="http://schemas.microsoft.com/office/drawing/2010/main" val="0"/>
@@ -1709,7 +1732,7 @@
           <w:lang w:eastAsia="sv-SE"/>
         </w:rPr>
         <w:drawing>
-          <wp:inline distT="0" distB="0" distL="0" distR="0" wp14:anchorId="6A8DC930" wp14:editId="5C6C2328">
+          <wp:inline distT="0" distB="0" distL="0" distR="0" wp14:anchorId="2A8CF3D4" wp14:editId="7C72C854">
             <wp:extent cx="5762625" cy="1438275"/>
             <wp:effectExtent l="0" t="0" r="9525" b="9525"/>
             <wp:docPr id="16" name="Bildobjekt 16"/>
@@ -1726,7 +1749,7 @@
                     </pic:cNvPicPr>
                   </pic:nvPicPr>
                   <pic:blipFill>
-                    <a:blip r:embed="rId22">
+                    <a:blip r:embed="rId23">
                       <a:extLst>
                         <a:ext uri="{28A0092B-C50C-407E-A947-70E740481C1C}">
                           <a14:useLocalDpi xmlns:a14="http://schemas.microsoft.com/office/drawing/2010/main" val="0"/>
@@ -1777,7 +1800,27 @@
     </w:p>
     <w:p>
       <w:r>
-        <w:t xml:space="preserve">Nu är Jag klar och Jag är nöjd med hemsidan som Jag har gjort Jag tycker att designen stämmer bra överens med de krav som Jag hade. Jag gjorde stora knappar och använde stor och tydlig text så att det är lätt att läsa det som står. Jag använde </w:t>
+        <w:t>Nu är Jag klar och Jag är nöjd med hemsidan som Jag har gjort</w:t>
+      </w:r>
+      <w:r>
+        <w:t>.</w:t>
+      </w:r>
+      <w:r>
+        <w:t xml:space="preserve"> Jag tycker att designen stämmer bra överens med de krav </w:t>
+      </w:r>
+      <w:commentRangeStart w:id="7"/>
+      <w:r>
+        <w:t>som Jag hade</w:t>
+      </w:r>
+      <w:commentRangeEnd w:id="7"/>
+      <w:r>
+        <w:rPr>
+          <w:rStyle w:val="Kommentarsreferens"/>
+        </w:rPr>
+        <w:commentReference w:id="7"/>
+      </w:r>
+      <w:r>
+        <w:t xml:space="preserve">. Jag gjorde stora knappar och använde stor och tydlig text så att det är lätt att läsa det som står. Jag använde </w:t>
       </w:r>
       <w:proofErr w:type="spellStart"/>
       <w:r>
@@ -1785,7 +1828,21 @@
       </w:r>
       <w:proofErr w:type="spellEnd"/>
       <w:r>
-        <w:t xml:space="preserve"> runt de vita rutorna för att det skulle passa bra med den gula bakgrunden. Utöver det så gjorde Jag en liten guide på första sidan för att man lätt ska förstå hur man ska använda sidan.</w:t>
+        <w:t xml:space="preserve"> runt de vita rutorna för att det skulle passa bra med den gula bakgrunden. Utöver det så gjorde Jag en liten guide på första sidan för att man lätt ska förstå hur man ska använda </w:t>
+      </w:r>
+      <w:commentRangeStart w:id="8"/>
+      <w:r>
+        <w:t>sidan</w:t>
+      </w:r>
+      <w:commentRangeEnd w:id="8"/>
+      <w:r>
+        <w:rPr>
+          <w:rStyle w:val="Kommentarsreferens"/>
+        </w:rPr>
+        <w:commentReference w:id="8"/>
+      </w:r>
+      <w:r>
+        <w:t>.</w:t>
       </w:r>
     </w:p>
     <w:p>
@@ -1798,22 +1855,19 @@
     </w:p>
     <w:p>
       <w:r>
-        <w:t xml:space="preserve">När Jag gjorde hemsidan använde Jag den bas som redan fanns istället kunde Jag ha gjort om den helt så hade den nog sätt lite bättre ut. Jag skapade min hemsida i Webmatrix i början det var inte så bra eftersom det saknades </w:t>
-      </w:r>
-      <w:proofErr w:type="gramStart"/>
-      <w:r>
-        <w:t>en bin</w:t>
-      </w:r>
-      <w:proofErr w:type="gramEnd"/>
-      <w:r>
-        <w:t xml:space="preserve"> mapp som Jag märkte att Jag behövde senare när Jag stötte på ett stort problem</w:t>
+        <w:t>När Jag gjorde hemsidan använde Jag den bas som redan fanns istället kunde Jag ha gjort om den helt så hade den nog sätt lite bättre ut. Jag skapade min hemsida i Webmatrix i början det var inte så bra eftersom det saknades en bin mapp som Jag märkte att Jag behövde senare när Jag stötte på ett stort problem</w:t>
       </w:r>
       <w:r>
         <w:t>. Jag kunde ha skapat hemsidan i Visual Studio istället så hade det blivit bra från början.</w:t>
       </w:r>
       <w:r>
         <w:br/>
-        <w:t xml:space="preserve">Jag använde Visual studio senare när Jag gjorde min hemsida vilket Jag ångrar lite efter som Jag tycker att Webmatrix är bättre och simplare att använda det kunde ha sparat mig lite tid om jag bara hade använt Webmatrix. </w:t>
+        <w:t>Jag använde Visual studio senare när Jag gjorde min hemsida</w:t>
+      </w:r>
+      <w:bookmarkStart w:id="9" w:name="_GoBack"/>
+      <w:bookmarkEnd w:id="9"/>
+      <w:r>
+        <w:t xml:space="preserve"> vilket Jag ångrar lite efter som Jag tycker att Webmatrix är bättre och simplare att använda det kunde ha sparat mig lite tid om jag bara hade använt Webmatrix. </w:t>
       </w:r>
     </w:p>
     <w:p>
@@ -1846,7 +1900,7 @@
           <w:lang w:eastAsia="sv-SE"/>
         </w:rPr>
         <w:drawing>
-          <wp:inline distT="0" distB="0" distL="0" distR="0" wp14:anchorId="799D849C" wp14:editId="2AF54D75">
+          <wp:inline distT="0" distB="0" distL="0" distR="0" wp14:anchorId="5A7C472F" wp14:editId="6CC3BBE6">
             <wp:extent cx="1047750" cy="1047750"/>
             <wp:effectExtent l="0" t="0" r="0" b="0"/>
             <wp:docPr id="20" name="Bildobjekt 20" descr="C:\Users\gabriel.johansson\Desktop\Ost.png"/>
@@ -1858,60 +1912,6 @@
                 <pic:pic xmlns:pic="http://schemas.openxmlformats.org/drawingml/2006/picture">
                   <pic:nvPicPr>
                     <pic:cNvPr id="0" name="Picture 18" descr="C:\Users\gabriel.johansson\Desktop\Ost.png"/>
-                    <pic:cNvPicPr>
-                      <a:picLocks noChangeAspect="1" noChangeArrowheads="1"/>
-                    </pic:cNvPicPr>
-                  </pic:nvPicPr>
-                  <pic:blipFill>
-                    <a:blip r:embed="rId23">
-                      <a:extLst>
-                        <a:ext uri="{28A0092B-C50C-407E-A947-70E740481C1C}">
-                          <a14:useLocalDpi xmlns:a14="http://schemas.microsoft.com/office/drawing/2010/main" val="0"/>
-                        </a:ext>
-                      </a:extLst>
-                    </a:blip>
-                    <a:srcRect/>
-                    <a:stretch>
-                      <a:fillRect/>
-                    </a:stretch>
-                  </pic:blipFill>
-                  <pic:spPr bwMode="auto">
-                    <a:xfrm>
-                      <a:off x="0" y="0"/>
-                      <a:ext cx="1047750" cy="1047750"/>
-                    </a:xfrm>
-                    <a:prstGeom prst="rect">
-                      <a:avLst/>
-                    </a:prstGeom>
-                    <a:noFill/>
-                    <a:ln>
-                      <a:noFill/>
-                    </a:ln>
-                  </pic:spPr>
-                </pic:pic>
-              </a:graphicData>
-            </a:graphic>
-          </wp:inline>
-        </w:drawing>
-      </w:r>
-      <w:r>
-        <w:rPr>
-          <w:noProof/>
-          <w:lang w:eastAsia="sv-SE"/>
-        </w:rPr>
-        <w:drawing>
-          <wp:inline distT="0" distB="0" distL="0" distR="0">
-            <wp:extent cx="1047750" cy="1047750"/>
-            <wp:effectExtent l="0" t="0" r="0" b="0"/>
-            <wp:docPr id="21" name="Bildobjekt 21" descr="C:\Users\gabriel.johansson\Desktop\ost2.png"/>
-            <wp:cNvGraphicFramePr>
-              <a:graphicFrameLocks xmlns:a="http://schemas.openxmlformats.org/drawingml/2006/main" noChangeAspect="1"/>
-            </wp:cNvGraphicFramePr>
-            <a:graphic xmlns:a="http://schemas.openxmlformats.org/drawingml/2006/main">
-              <a:graphicData uri="http://schemas.openxmlformats.org/drawingml/2006/picture">
-                <pic:pic xmlns:pic="http://schemas.openxmlformats.org/drawingml/2006/picture">
-                  <pic:nvPicPr>
-                    <pic:cNvPr id="0" name="Picture 19" descr="C:\Users\gabriel.johansson\Desktop\ost2.png"/>
                     <pic:cNvPicPr>
                       <a:picLocks noChangeAspect="1" noChangeArrowheads="1"/>
                     </pic:cNvPicPr>
@@ -1948,6 +1948,60 @@
           </wp:inline>
         </w:drawing>
       </w:r>
+      <w:r>
+        <w:rPr>
+          <w:noProof/>
+          <w:lang w:eastAsia="sv-SE"/>
+        </w:rPr>
+        <w:drawing>
+          <wp:inline distT="0" distB="0" distL="0" distR="0" wp14:anchorId="2C0C60FD" wp14:editId="71F19C41">
+            <wp:extent cx="1047750" cy="1047750"/>
+            <wp:effectExtent l="0" t="0" r="0" b="0"/>
+            <wp:docPr id="21" name="Bildobjekt 21" descr="C:\Users\gabriel.johansson\Desktop\ost2.png"/>
+            <wp:cNvGraphicFramePr>
+              <a:graphicFrameLocks xmlns:a="http://schemas.openxmlformats.org/drawingml/2006/main" noChangeAspect="1"/>
+            </wp:cNvGraphicFramePr>
+            <a:graphic xmlns:a="http://schemas.openxmlformats.org/drawingml/2006/main">
+              <a:graphicData uri="http://schemas.openxmlformats.org/drawingml/2006/picture">
+                <pic:pic xmlns:pic="http://schemas.openxmlformats.org/drawingml/2006/picture">
+                  <pic:nvPicPr>
+                    <pic:cNvPr id="0" name="Picture 19" descr="C:\Users\gabriel.johansson\Desktop\ost2.png"/>
+                    <pic:cNvPicPr>
+                      <a:picLocks noChangeAspect="1" noChangeArrowheads="1"/>
+                    </pic:cNvPicPr>
+                  </pic:nvPicPr>
+                  <pic:blipFill>
+                    <a:blip r:embed="rId25">
+                      <a:extLst>
+                        <a:ext uri="{28A0092B-C50C-407E-A947-70E740481C1C}">
+                          <a14:useLocalDpi xmlns:a14="http://schemas.microsoft.com/office/drawing/2010/main" val="0"/>
+                        </a:ext>
+                      </a:extLst>
+                    </a:blip>
+                    <a:srcRect/>
+                    <a:stretch>
+                      <a:fillRect/>
+                    </a:stretch>
+                  </pic:blipFill>
+                  <pic:spPr bwMode="auto">
+                    <a:xfrm>
+                      <a:off x="0" y="0"/>
+                      <a:ext cx="1047750" cy="1047750"/>
+                    </a:xfrm>
+                    <a:prstGeom prst="rect">
+                      <a:avLst/>
+                    </a:prstGeom>
+                    <a:noFill/>
+                    <a:ln>
+                      <a:noFill/>
+                    </a:ln>
+                  </pic:spPr>
+                </pic:pic>
+              </a:graphicData>
+            </a:graphic>
+          </wp:inline>
+        </w:drawing>
+      </w:r>
     </w:p>
     <w:sectPr>
       <w:pgSz w:w="11906" w:h="16838"/>
@@ -1959,8 +2013,252 @@
 </w:document>
 </file>
 
+<file path=word/comments.xml><?xml version="1.0" encoding="utf-8"?>
+<w:comments xmlns:wpc="http://schemas.microsoft.com/office/word/2010/wordprocessingCanvas" xmlns:mc="http://schemas.openxmlformats.org/markup-compatibility/2006" xmlns:o="urn:schemas-microsoft-com:office:office" xmlns:r="http://schemas.openxmlformats.org/officeDocument/2006/relationships" xmlns:m="http://schemas.openxmlformats.org/officeDocument/2006/math" xmlns:v="urn:schemas-microsoft-com:vml" xmlns:wp14="http://schemas.microsoft.com/office/word/2010/wordprocessingDrawing" xmlns:wp="http://schemas.openxmlformats.org/drawingml/2006/wordprocessingDrawing" xmlns:w10="urn:schemas-microsoft-com:office:word" xmlns:w="http://schemas.openxmlformats.org/wordprocessingml/2006/main" xmlns:w14="http://schemas.microsoft.com/office/word/2010/wordml" xmlns:w15="http://schemas.microsoft.com/office/word/2012/wordml" xmlns:wpg="http://schemas.microsoft.com/office/word/2010/wordprocessingGroup" xmlns:wpi="http://schemas.microsoft.com/office/word/2010/wordprocessingInk" xmlns:wne="http://schemas.microsoft.com/office/word/2006/wordml" xmlns:wps="http://schemas.microsoft.com/office/word/2010/wordprocessingShape" mc:Ignorable="w14 w15 wp14">
+  <w:comment w:id="0" w:author="ANNO" w:date="2014-06-11T08:28:00Z" w:initials="A">
+    <w:p>
+      <w:pPr>
+        <w:pStyle w:val="Kommentarer"/>
+      </w:pPr>
+      <w:r>
+        <w:rPr>
+          <w:rStyle w:val="Kommentarsreferens"/>
+        </w:rPr>
+        <w:annotationRef/>
+      </w:r>
+      <w:r>
+        <w:t xml:space="preserve">Utöka denna. </w:t>
+      </w:r>
+      <w:proofErr w:type="gramStart"/>
+      <w:r>
+        <w:t>Tex</w:t>
+      </w:r>
+      <w:proofErr w:type="gramEnd"/>
+      <w:r>
+        <w:t xml:space="preserve"> 2 veckor design, 2 veckor kodning etc.</w:t>
+      </w:r>
+    </w:p>
+  </w:comment>
+  <w:comment w:id="1" w:author="ANNO" w:date="2014-06-11T08:29:00Z" w:initials="A">
+    <w:p>
+      <w:pPr>
+        <w:pStyle w:val="Kommentarer"/>
+      </w:pPr>
+      <w:r>
+        <w:rPr>
+          <w:rStyle w:val="Kommentarsreferens"/>
+        </w:rPr>
+        <w:annotationRef/>
+      </w:r>
+      <w:r>
+        <w:t>Klargör detta. Att det är en webbutik. Att man som ADMIN skall kunna lägga upp nya ostar etc. Att man som användare/kund skall kunna köpa ostar som är unika med mera.</w:t>
+      </w:r>
+    </w:p>
+  </w:comment>
+  <w:comment w:id="2" w:author="ANNO" w:date="2014-06-11T08:29:00Z" w:initials="A">
+    <w:p>
+      <w:pPr>
+        <w:pStyle w:val="Kommentarer"/>
+      </w:pPr>
+      <w:r>
+        <w:rPr>
+          <w:rStyle w:val="Kommentarsreferens"/>
+        </w:rPr>
+        <w:annotationRef/>
+      </w:r>
+      <w:r>
+        <w:t xml:space="preserve">Det här är mer av en </w:t>
+      </w:r>
+      <w:proofErr w:type="spellStart"/>
+      <w:r>
+        <w:t>målgruppsdef</w:t>
+      </w:r>
+      <w:proofErr w:type="spellEnd"/>
+      <w:r>
+        <w:t>. Skriv mer Vad du använder för verktyg (</w:t>
+      </w:r>
+      <w:proofErr w:type="spellStart"/>
+      <w:r>
+        <w:t>photoshop</w:t>
+      </w:r>
+      <w:proofErr w:type="spellEnd"/>
+      <w:r>
+        <w:t>?) Hur du arbetar fram den. Vad kommer ge dig inspiration etc.</w:t>
+      </w:r>
+    </w:p>
+  </w:comment>
+  <w:comment w:id="3" w:author="ANNO" w:date="2014-06-11T08:31:00Z" w:initials="A">
+    <w:p>
+      <w:pPr>
+        <w:pStyle w:val="Kommentarer"/>
+      </w:pPr>
+      <w:r>
+        <w:rPr>
+          <w:rStyle w:val="Kommentarsreferens"/>
+        </w:rPr>
+        <w:annotationRef/>
+      </w:r>
+      <w:r>
+        <w:t xml:space="preserve">Ha ett exempel. Anna </w:t>
+      </w:r>
+      <w:proofErr w:type="spellStart"/>
+      <w:r>
+        <w:t>Leifner</w:t>
+      </w:r>
+      <w:proofErr w:type="spellEnd"/>
+      <w:r>
+        <w:t xml:space="preserve">, 45 är </w:t>
+      </w:r>
+      <w:proofErr w:type="spellStart"/>
+      <w:r>
+        <w:t>Ostoman</w:t>
+      </w:r>
+      <w:proofErr w:type="spellEnd"/>
+      <w:r>
+        <w:t xml:space="preserve"> och gillar att segla. Hon jobbar på förskola etc. </w:t>
+      </w:r>
+    </w:p>
+  </w:comment>
+  <w:comment w:id="5" w:author="ANNO" w:date="2014-06-11T08:32:00Z" w:initials="A">
+    <w:p>
+      <w:pPr>
+        <w:pStyle w:val="Kommentarer"/>
+      </w:pPr>
+      <w:r>
+        <w:rPr>
+          <w:rStyle w:val="Kommentarsreferens"/>
+        </w:rPr>
+        <w:annotationRef/>
+      </w:r>
+      <w:r>
+        <w:t>Varför är det anpassning till kraven? Vilka krav?</w:t>
+      </w:r>
+    </w:p>
+  </w:comment>
+  <w:comment w:id="4" w:author="ANNO" w:date="2014-06-11T08:33:00Z" w:initials="A">
+    <w:p>
+      <w:pPr>
+        <w:pStyle w:val="Kommentarer"/>
+      </w:pPr>
+      <w:r>
+        <w:rPr>
+          <w:rStyle w:val="Kommentarsreferens"/>
+        </w:rPr>
+        <w:annotationRef/>
+      </w:r>
+      <w:r>
+        <w:t>Skriv mer om vad som krävs av sidans design. Läsbarhet? Tydlighet? Lättnavigering? Och varför det måste vara så? Vilken färg/färger bör sidan ha? Varför?</w:t>
+      </w:r>
+    </w:p>
+  </w:comment>
+  <w:comment w:id="6" w:author="ANNO" w:date="2014-06-11T08:35:00Z" w:initials="A">
+    <w:p>
+      <w:pPr>
+        <w:pStyle w:val="Kommentarer"/>
+      </w:pPr>
+      <w:r>
+        <w:rPr>
+          <w:rStyle w:val="Kommentarsreferens"/>
+        </w:rPr>
+        <w:annotationRef/>
+      </w:r>
+      <w:r>
+        <w:t xml:space="preserve">Bra men koppla mer till designkraven. Jag valde gul färg för att det skulle skapa just </w:t>
+      </w:r>
+      <w:proofErr w:type="spellStart"/>
+      <w:r>
+        <w:t>kännslan</w:t>
+      </w:r>
+      <w:proofErr w:type="spellEnd"/>
+      <w:r>
+        <w:t xml:space="preserve"> av ost, precis som jag kom fram till i designkraven. </w:t>
+      </w:r>
+      <w:r>
+        <w:br/>
+        <w:t xml:space="preserve">I och med de stora knapparna är det tydligt vart man skall trycka. Det för sidan lättnavigerad </w:t>
+      </w:r>
+      <w:proofErr w:type="spellStart"/>
+      <w:r>
+        <w:t>etc</w:t>
+      </w:r>
+      <w:proofErr w:type="spellEnd"/>
+      <w:proofErr w:type="gramStart"/>
+      <w:r>
+        <w:t>….</w:t>
+      </w:r>
+      <w:proofErr w:type="gramEnd"/>
+    </w:p>
+  </w:comment>
+  <w:comment w:id="7" w:author="ANNO" w:date="2014-06-11T08:37:00Z" w:initials="A">
+    <w:p>
+      <w:pPr>
+        <w:pStyle w:val="Kommentarer"/>
+      </w:pPr>
+      <w:r>
+        <w:rPr>
+          <w:rStyle w:val="Kommentarsreferens"/>
+        </w:rPr>
+        <w:annotationRef/>
+      </w:r>
+      <w:r>
+        <w:t>Varför? På vilket sätt?</w:t>
+      </w:r>
+    </w:p>
+  </w:comment>
+  <w:comment w:id="8" w:author="ANNO" w:date="2014-06-11T08:37:00Z" w:initials="A">
+    <w:p>
+      <w:pPr>
+        <w:pStyle w:val="Kommentarer"/>
+      </w:pPr>
+      <w:r>
+        <w:rPr>
+          <w:rStyle w:val="Kommentarsreferens"/>
+        </w:rPr>
+        <w:annotationRef/>
+      </w:r>
+      <w:r>
+        <w:t>Hu</w:t>
+      </w:r>
+      <w:r>
+        <w:t xml:space="preserve">r vart själva </w:t>
+      </w:r>
+      <w:proofErr w:type="spellStart"/>
+      <w:r>
+        <w:t>funktionaleteten</w:t>
+      </w:r>
+      <w:proofErr w:type="spellEnd"/>
+      <w:r>
+        <w:t>? Koden? Arbetet med sidan? Lätt svårt etc. Skriv om hela alltet.</w:t>
+      </w:r>
+    </w:p>
+  </w:comment>
+</w:comments>
+</file>
+
+<file path=word/commentsExtended.xml><?xml version="1.0" encoding="utf-8"?>
+<w15:commentsEx xmlns:wpc="http://schemas.microsoft.com/office/word/2010/wordprocessingCanvas" xmlns:mc="http://schemas.openxmlformats.org/markup-compatibility/2006" xmlns:o="urn:schemas-microsoft-com:office:office" xmlns:r="http://schemas.openxmlformats.org/officeDocument/2006/relationships" xmlns:m="http://schemas.openxmlformats.org/officeDocument/2006/math" xmlns:v="urn:schemas-microsoft-com:vml" xmlns:wp14="http://schemas.microsoft.com/office/word/2010/wordprocessingDrawing" xmlns:wp="http://schemas.openxmlformats.org/drawingml/2006/wordprocessingDrawing" xmlns:w10="urn:schemas-microsoft-com:office:word" xmlns:w="http://schemas.openxmlformats.org/wordprocessingml/2006/main" xmlns:w14="http://schemas.microsoft.com/office/word/2010/wordml" xmlns:w15="http://schemas.microsoft.com/office/word/2012/wordml" xmlns:wpg="http://schemas.microsoft.com/office/word/2010/wordprocessingGroup" xmlns:wpi="http://schemas.microsoft.com/office/word/2010/wordprocessingInk" xmlns:wne="http://schemas.microsoft.com/office/word/2006/wordml" xmlns:wps="http://schemas.microsoft.com/office/word/2010/wordprocessingShape" mc:Ignorable="w14 w15 wp14">
+  <w15:commentEx w15:paraId="7D35F153" w15:done="0"/>
+  <w15:commentEx w15:paraId="19780B85" w15:done="0"/>
+  <w15:commentEx w15:paraId="2D5EA54A" w15:done="0"/>
+  <w15:commentEx w15:paraId="22F7D5A9" w15:done="0"/>
+  <w15:commentEx w15:paraId="18CC7CB4" w15:done="0"/>
+  <w15:commentEx w15:paraId="77D8C3BA" w15:done="0"/>
+  <w15:commentEx w15:paraId="51D9BB91" w15:done="0"/>
+  <w15:commentEx w15:paraId="28FD9367" w15:done="0"/>
+  <w15:commentEx w15:paraId="230C9536" w15:done="0"/>
+</w15:commentsEx>
+</file>
+
+<file path=word/people.xml><?xml version="1.0" encoding="utf-8"?>
+<w15:people xmlns:wpc="http://schemas.microsoft.com/office/word/2010/wordprocessingCanvas" xmlns:mc="http://schemas.openxmlformats.org/markup-compatibility/2006" xmlns:o="urn:schemas-microsoft-com:office:office" xmlns:r="http://schemas.openxmlformats.org/officeDocument/2006/relationships" xmlns:m="http://schemas.openxmlformats.org/officeDocument/2006/math" xmlns:v="urn:schemas-microsoft-com:vml" xmlns:wp14="http://schemas.microsoft.com/office/word/2010/wordprocessingDrawing" xmlns:wp="http://schemas.openxmlformats.org/drawingml/2006/wordprocessingDrawing" xmlns:w10="urn:schemas-microsoft-com:office:word" xmlns:w="http://schemas.openxmlformats.org/wordprocessingml/2006/main" xmlns:w14="http://schemas.microsoft.com/office/word/2010/wordml" xmlns:w15="http://schemas.microsoft.com/office/word/2012/wordml" xmlns:wpg="http://schemas.microsoft.com/office/word/2010/wordprocessingGroup" xmlns:wpi="http://schemas.microsoft.com/office/word/2010/wordprocessingInk" xmlns:wne="http://schemas.microsoft.com/office/word/2006/wordml" xmlns:wps="http://schemas.microsoft.com/office/word/2010/wordprocessingShape" mc:Ignorable="w14 w15 wp14">
+  <w15:person w15:author="ANNO">
+    <w15:presenceInfo w15:providerId="None" w15:userId="ANNO"/>
+  </w15:person>
+</w15:people>
+</file>
+
 <file path=word/styles.xml><?xml version="1.0" encoding="utf-8"?>
-<w:styles xmlns:mc="http://schemas.openxmlformats.org/markup-compatibility/2006" xmlns:r="http://schemas.openxmlformats.org/officeDocument/2006/relationships" xmlns:w="http://schemas.openxmlformats.org/wordprocessingml/2006/main" xmlns:w14="http://schemas.microsoft.com/office/word/2010/wordml" mc:Ignorable="w14">
+<w:styles xmlns:mc="http://schemas.openxmlformats.org/markup-compatibility/2006" xmlns:r="http://schemas.openxmlformats.org/officeDocument/2006/relationships" xmlns:w="http://schemas.openxmlformats.org/wordprocessingml/2006/main" xmlns:w14="http://schemas.microsoft.com/office/word/2010/wordml" xmlns:w15="http://schemas.microsoft.com/office/word/2012/wordml" mc:Ignorable="w14 w15">
   <w:docDefaults>
     <w:rPrDefault>
       <w:rPr>
@@ -1976,144 +2274,378 @@
       </w:pPr>
     </w:pPrDefault>
   </w:docDefaults>
-  <w:latentStyles w:defLockedState="0" w:defUIPriority="99" w:defSemiHidden="1" w:defUnhideWhenUsed="1" w:defQFormat="0" w:count="267">
-    <w:lsdException w:name="Normal" w:semiHidden="0" w:uiPriority="0" w:unhideWhenUsed="0" w:qFormat="1"/>
-    <w:lsdException w:name="heading 1" w:semiHidden="0" w:uiPriority="9" w:unhideWhenUsed="0" w:qFormat="1"/>
-    <w:lsdException w:name="heading 2" w:uiPriority="9" w:qFormat="1"/>
-    <w:lsdException w:name="heading 3" w:uiPriority="9" w:qFormat="1"/>
-    <w:lsdException w:name="heading 4" w:uiPriority="9" w:qFormat="1"/>
-    <w:lsdException w:name="heading 5" w:uiPriority="9" w:qFormat="1"/>
-    <w:lsdException w:name="heading 6" w:uiPriority="9" w:qFormat="1"/>
-    <w:lsdException w:name="heading 7" w:uiPriority="9" w:qFormat="1"/>
-    <w:lsdException w:name="heading 8" w:uiPriority="9" w:qFormat="1"/>
-    <w:lsdException w:name="heading 9" w:uiPriority="9" w:qFormat="1"/>
-    <w:lsdException w:name="toc 1" w:uiPriority="39"/>
-    <w:lsdException w:name="toc 2" w:uiPriority="39"/>
-    <w:lsdException w:name="toc 3" w:uiPriority="39"/>
-    <w:lsdException w:name="toc 4" w:uiPriority="39"/>
-    <w:lsdException w:name="toc 5" w:uiPriority="39"/>
-    <w:lsdException w:name="toc 6" w:uiPriority="39"/>
-    <w:lsdException w:name="toc 7" w:uiPriority="39"/>
-    <w:lsdException w:name="toc 8" w:uiPriority="39"/>
-    <w:lsdException w:name="toc 9" w:uiPriority="39"/>
-    <w:lsdException w:name="caption" w:uiPriority="35" w:qFormat="1"/>
-    <w:lsdException w:name="Title" w:semiHidden="0" w:uiPriority="10" w:unhideWhenUsed="0" w:qFormat="1"/>
-    <w:lsdException w:name="Default Paragraph Font" w:uiPriority="1"/>
-    <w:lsdException w:name="Subtitle" w:semiHidden="0" w:uiPriority="11" w:unhideWhenUsed="0" w:qFormat="1"/>
-    <w:lsdException w:name="Strong" w:semiHidden="0" w:uiPriority="22" w:unhideWhenUsed="0" w:qFormat="1"/>
-    <w:lsdException w:name="Emphasis" w:semiHidden="0" w:uiPriority="20" w:unhideWhenUsed="0" w:qFormat="1"/>
-    <w:lsdException w:name="Table Grid" w:semiHidden="0" w:uiPriority="59" w:unhideWhenUsed="0"/>
-    <w:lsdException w:name="Placeholder Text" w:unhideWhenUsed="0"/>
-    <w:lsdException w:name="No Spacing" w:semiHidden="0" w:uiPriority="1" w:unhideWhenUsed="0" w:qFormat="1"/>
-    <w:lsdException w:name="Light Shading" w:semiHidden="0" w:uiPriority="60" w:unhideWhenUsed="0"/>
-    <w:lsdException w:name="Light List" w:semiHidden="0" w:uiPriority="61" w:unhideWhenUsed="0"/>
-    <w:lsdException w:name="Light Grid" w:semiHidden="0" w:uiPriority="62" w:unhideWhenUsed="0"/>
-    <w:lsdException w:name="Medium Shading 1" w:semiHidden="0" w:uiPriority="63" w:unhideWhenUsed="0"/>
-    <w:lsdException w:name="Medium Shading 2" w:semiHidden="0" w:uiPriority="64" w:unhideWhenUsed="0"/>
-    <w:lsdException w:name="Medium List 1" w:semiHidden="0" w:uiPriority="65" w:unhideWhenUsed="0"/>
-    <w:lsdException w:name="Medium List 2" w:semiHidden="0" w:uiPriority="66" w:unhideWhenUsed="0"/>
-    <w:lsdException w:name="Medium Grid 1" w:semiHidden="0" w:uiPriority="67" w:unhideWhenUsed="0"/>
-    <w:lsdException w:name="Medium Grid 2" w:semiHidden="0" w:uiPriority="68" w:unhideWhenUsed="0"/>
-    <w:lsdException w:name="Medium Grid 3" w:semiHidden="0" w:uiPriority="69" w:unhideWhenUsed="0"/>
-    <w:lsdException w:name="Dark List" w:semiHidden="0" w:uiPriority="70" w:unhideWhenUsed="0"/>
-    <w:lsdException w:name="Colorful Shading" w:semiHidden="0" w:uiPriority="71" w:unhideWhenUsed="0"/>
-    <w:lsdException w:name="Colorful List" w:semiHidden="0" w:uiPriority="72" w:unhideWhenUsed="0"/>
-    <w:lsdException w:name="Colorful Grid" w:semiHidden="0" w:uiPriority="73" w:unhideWhenUsed="0"/>
-    <w:lsdException w:name="Light Shading Accent 1" w:semiHidden="0" w:uiPriority="60" w:unhideWhenUsed="0"/>
-    <w:lsdException w:name="Light List Accent 1" w:semiHidden="0" w:uiPriority="61" w:unhideWhenUsed="0"/>
-    <w:lsdException w:name="Light Grid Accent 1" w:semiHidden="0" w:uiPriority="62" w:unhideWhenUsed="0"/>
-    <w:lsdException w:name="Medium Shading 1 Accent 1" w:semiHidden="0" w:uiPriority="63" w:unhideWhenUsed="0"/>
-    <w:lsdException w:name="Medium Shading 2 Accent 1" w:semiHidden="0" w:uiPriority="64" w:unhideWhenUsed="0"/>
-    <w:lsdException w:name="Medium List 1 Accent 1" w:semiHidden="0" w:uiPriority="65" w:unhideWhenUsed="0"/>
-    <w:lsdException w:name="Revision" w:unhideWhenUsed="0"/>
-    <w:lsdException w:name="List Paragraph" w:semiHidden="0" w:uiPriority="34" w:unhideWhenUsed="0" w:qFormat="1"/>
-    <w:lsdException w:name="Quote" w:semiHidden="0" w:uiPriority="29" w:unhideWhenUsed="0" w:qFormat="1"/>
-    <w:lsdException w:name="Intense Quote" w:semiHidden="0" w:uiPriority="30" w:unhideWhenUsed="0" w:qFormat="1"/>
-    <w:lsdException w:name="Medium List 2 Accent 1" w:semiHidden="0" w:uiPriority="66" w:unhideWhenUsed="0"/>
-    <w:lsdException w:name="Medium Grid 1 Accent 1" w:semiHidden="0" w:uiPriority="67" w:unhideWhenUsed="0"/>
-    <w:lsdException w:name="Medium Grid 2 Accent 1" w:semiHidden="0" w:uiPriority="68" w:unhideWhenUsed="0"/>
-    <w:lsdException w:name="Medium Grid 3 Accent 1" w:semiHidden="0" w:uiPriority="69" w:unhideWhenUsed="0"/>
-    <w:lsdException w:name="Dark List Accent 1" w:semiHidden="0" w:uiPriority="70" w:unhideWhenUsed="0"/>
-    <w:lsdException w:name="Colorful Shading Accent 1" w:semiHidden="0" w:uiPriority="71" w:unhideWhenUsed="0"/>
-    <w:lsdException w:name="Colorful List Accent 1" w:semiHidden="0" w:uiPriority="72" w:unhideWhenUsed="0"/>
-    <w:lsdException w:name="Colorful Grid Accent 1" w:semiHidden="0" w:uiPriority="73" w:unhideWhenUsed="0"/>
-    <w:lsdException w:name="Light Shading Accent 2" w:semiHidden="0" w:uiPriority="60" w:unhideWhenUsed="0"/>
-    <w:lsdException w:name="Light List Accent 2" w:semiHidden="0" w:uiPriority="61" w:unhideWhenUsed="0"/>
-    <w:lsdException w:name="Light Grid Accent 2" w:semiHidden="0" w:uiPriority="62" w:unhideWhenUsed="0"/>
-    <w:lsdException w:name="Medium Shading 1 Accent 2" w:semiHidden="0" w:uiPriority="63" w:unhideWhenUsed="0"/>
-    <w:lsdException w:name="Medium Shading 2 Accent 2" w:semiHidden="0" w:uiPriority="64" w:unhideWhenUsed="0"/>
-    <w:lsdException w:name="Medium List 1 Accent 2" w:semiHidden="0" w:uiPriority="65" w:unhideWhenUsed="0"/>
-    <w:lsdException w:name="Medium List 2 Accent 2" w:semiHidden="0" w:uiPriority="66" w:unhideWhenUsed="0"/>
-    <w:lsdException w:name="Medium Grid 1 Accent 2" w:semiHidden="0" w:uiPriority="67" w:unhideWhenUsed="0"/>
-    <w:lsdException w:name="Medium Grid 2 Accent 2" w:semiHidden="0" w:uiPriority="68" w:unhideWhenUsed="0"/>
-    <w:lsdException w:name="Medium Grid 3 Accent 2" w:semiHidden="0" w:uiPriority="69" w:unhideWhenUsed="0"/>
-    <w:lsdException w:name="Dark List Accent 2" w:semiHidden="0" w:uiPriority="70" w:unhideWhenUsed="0"/>
-    <w:lsdException w:name="Colorful Shading Accent 2" w:semiHidden="0" w:uiPriority="71" w:unhideWhenUsed="0"/>
-    <w:lsdException w:name="Colorful List Accent 2" w:semiHidden="0" w:uiPriority="72" w:unhideWhenUsed="0"/>
-    <w:lsdException w:name="Colorful Grid Accent 2" w:semiHidden="0" w:uiPriority="73" w:unhideWhenUsed="0"/>
-    <w:lsdException w:name="Light Shading Accent 3" w:semiHidden="0" w:uiPriority="60" w:unhideWhenUsed="0"/>
-    <w:lsdException w:name="Light List Accent 3" w:semiHidden="0" w:uiPriority="61" w:unhideWhenUsed="0"/>
-    <w:lsdException w:name="Light Grid Accent 3" w:semiHidden="0" w:uiPriority="62" w:unhideWhenUsed="0"/>
-    <w:lsdException w:name="Medium Shading 1 Accent 3" w:semiHidden="0" w:uiPriority="63" w:unhideWhenUsed="0"/>
-    <w:lsdException w:name="Medium Shading 2 Accent 3" w:semiHidden="0" w:uiPriority="64" w:unhideWhenUsed="0"/>
-    <w:lsdException w:name="Medium List 1 Accent 3" w:semiHidden="0" w:uiPriority="65" w:unhideWhenUsed="0"/>
-    <w:lsdException w:name="Medium List 2 Accent 3" w:semiHidden="0" w:uiPriority="66" w:unhideWhenUsed="0"/>
-    <w:lsdException w:name="Medium Grid 1 Accent 3" w:semiHidden="0" w:uiPriority="67" w:unhideWhenUsed="0"/>
-    <w:lsdException w:name="Medium Grid 2 Accent 3" w:semiHidden="0" w:uiPriority="68" w:unhideWhenUsed="0"/>
-    <w:lsdException w:name="Medium Grid 3 Accent 3" w:semiHidden="0" w:uiPriority="69" w:unhideWhenUsed="0"/>
-    <w:lsdException w:name="Dark List Accent 3" w:semiHidden="0" w:uiPriority="70" w:unhideWhenUsed="0"/>
-    <w:lsdException w:name="Colorful Shading Accent 3" w:semiHidden="0" w:uiPriority="71" w:unhideWhenUsed="0"/>
-    <w:lsdException w:name="Colorful List Accent 3" w:semiHidden="0" w:uiPriority="72" w:unhideWhenUsed="0"/>
-    <w:lsdException w:name="Colorful Grid Accent 3" w:semiHidden="0" w:uiPriority="73" w:unhideWhenUsed="0"/>
-    <w:lsdException w:name="Light Shading Accent 4" w:semiHidden="0" w:uiPriority="60" w:unhideWhenUsed="0"/>
-    <w:lsdException w:name="Light List Accent 4" w:semiHidden="0" w:uiPriority="61" w:unhideWhenUsed="0"/>
-    <w:lsdException w:name="Light Grid Accent 4" w:semiHidden="0" w:uiPriority="62" w:unhideWhenUsed="0"/>
-    <w:lsdException w:name="Medium Shading 1 Accent 4" w:semiHidden="0" w:uiPriority="63" w:unhideWhenUsed="0"/>
-    <w:lsdException w:name="Medium Shading 2 Accent 4" w:semiHidden="0" w:uiPriority="64" w:unhideWhenUsed="0"/>
-    <w:lsdException w:name="Medium List 1 Accent 4" w:semiHidden="0" w:uiPriority="65" w:unhideWhenUsed="0"/>
-    <w:lsdException w:name="Medium List 2 Accent 4" w:semiHidden="0" w:uiPriority="66" w:unhideWhenUsed="0"/>
-    <w:lsdException w:name="Medium Grid 1 Accent 4" w:semiHidden="0" w:uiPriority="67" w:unhideWhenUsed="0"/>
-    <w:lsdException w:name="Medium Grid 2 Accent 4" w:semiHidden="0" w:uiPriority="68" w:unhideWhenUsed="0"/>
-    <w:lsdException w:name="Medium Grid 3 Accent 4" w:semiHidden="0" w:uiPriority="69" w:unhideWhenUsed="0"/>
-    <w:lsdException w:name="Dark List Accent 4" w:semiHidden="0" w:uiPriority="70" w:unhideWhenUsed="0"/>
-    <w:lsdException w:name="Colorful Shading Accent 4" w:semiHidden="0" w:uiPriority="71" w:unhideWhenUsed="0"/>
-    <w:lsdException w:name="Colorful List Accent 4" w:semiHidden="0" w:uiPriority="72" w:unhideWhenUsed="0"/>
-    <w:lsdException w:name="Colorful Grid Accent 4" w:semiHidden="0" w:uiPriority="73" w:unhideWhenUsed="0"/>
-    <w:lsdException w:name="Light Shading Accent 5" w:semiHidden="0" w:uiPriority="60" w:unhideWhenUsed="0"/>
-    <w:lsdException w:name="Light List Accent 5" w:semiHidden="0" w:uiPriority="61" w:unhideWhenUsed="0"/>
-    <w:lsdException w:name="Light Grid Accent 5" w:semiHidden="0" w:uiPriority="62" w:unhideWhenUsed="0"/>
-    <w:lsdException w:name="Medium Shading 1 Accent 5" w:semiHidden="0" w:uiPriority="63" w:unhideWhenUsed="0"/>
-    <w:lsdException w:name="Medium Shading 2 Accent 5" w:semiHidden="0" w:uiPriority="64" w:unhideWhenUsed="0"/>
-    <w:lsdException w:name="Medium List 1 Accent 5" w:semiHidden="0" w:uiPriority="65" w:unhideWhenUsed="0"/>
-    <w:lsdException w:name="Medium List 2 Accent 5" w:semiHidden="0" w:uiPriority="66" w:unhideWhenUsed="0"/>
-    <w:lsdException w:name="Medium Grid 1 Accent 5" w:semiHidden="0" w:uiPriority="67" w:unhideWhenUsed="0"/>
-    <w:lsdException w:name="Medium Grid 2 Accent 5" w:semiHidden="0" w:uiPriority="68" w:unhideWhenUsed="0"/>
-    <w:lsdException w:name="Medium Grid 3 Accent 5" w:semiHidden="0" w:uiPriority="69" w:unhideWhenUsed="0"/>
-    <w:lsdException w:name="Dark List Accent 5" w:semiHidden="0" w:uiPriority="70" w:unhideWhenUsed="0"/>
-    <w:lsdException w:name="Colorful Shading Accent 5" w:semiHidden="0" w:uiPriority="71" w:unhideWhenUsed="0"/>
-    <w:lsdException w:name="Colorful List Accent 5" w:semiHidden="0" w:uiPriority="72" w:unhideWhenUsed="0"/>
-    <w:lsdException w:name="Colorful Grid Accent 5" w:semiHidden="0" w:uiPriority="73" w:unhideWhenUsed="0"/>
-    <w:lsdException w:name="Light Shading Accent 6" w:semiHidden="0" w:uiPriority="60" w:unhideWhenUsed="0"/>
-    <w:lsdException w:name="Light List Accent 6" w:semiHidden="0" w:uiPriority="61" w:unhideWhenUsed="0"/>
-    <w:lsdException w:name="Light Grid Accent 6" w:semiHidden="0" w:uiPriority="62" w:unhideWhenUsed="0"/>
-    <w:lsdException w:name="Medium Shading 1 Accent 6" w:semiHidden="0" w:uiPriority="63" w:unhideWhenUsed="0"/>
-    <w:lsdException w:name="Medium Shading 2 Accent 6" w:semiHidden="0" w:uiPriority="64" w:unhideWhenUsed="0"/>
-    <w:lsdException w:name="Medium List 1 Accent 6" w:semiHidden="0" w:uiPriority="65" w:unhideWhenUsed="0"/>
-    <w:lsdException w:name="Medium List 2 Accent 6" w:semiHidden="0" w:uiPriority="66" w:unhideWhenUsed="0"/>
-    <w:lsdException w:name="Medium Grid 1 Accent 6" w:semiHidden="0" w:uiPriority="67" w:unhideWhenUsed="0"/>
-    <w:lsdException w:name="Medium Grid 2 Accent 6" w:semiHidden="0" w:uiPriority="68" w:unhideWhenUsed="0"/>
-    <w:lsdException w:name="Medium Grid 3 Accent 6" w:semiHidden="0" w:uiPriority="69" w:unhideWhenUsed="0"/>
-    <w:lsdException w:name="Dark List Accent 6" w:semiHidden="0" w:uiPriority="70" w:unhideWhenUsed="0"/>
-    <w:lsdException w:name="Colorful Shading Accent 6" w:semiHidden="0" w:uiPriority="71" w:unhideWhenUsed="0"/>
-    <w:lsdException w:name="Colorful List Accent 6" w:semiHidden="0" w:uiPriority="72" w:unhideWhenUsed="0"/>
-    <w:lsdException w:name="Colorful Grid Accent 6" w:semiHidden="0" w:uiPriority="73" w:unhideWhenUsed="0"/>
-    <w:lsdException w:name="Subtle Emphasis" w:semiHidden="0" w:uiPriority="19" w:unhideWhenUsed="0" w:qFormat="1"/>
-    <w:lsdException w:name="Intense Emphasis" w:semiHidden="0" w:uiPriority="21" w:unhideWhenUsed="0" w:qFormat="1"/>
-    <w:lsdException w:name="Subtle Reference" w:semiHidden="0" w:uiPriority="31" w:unhideWhenUsed="0" w:qFormat="1"/>
-    <w:lsdException w:name="Intense Reference" w:semiHidden="0" w:uiPriority="32" w:unhideWhenUsed="0" w:qFormat="1"/>
-    <w:lsdException w:name="Book Title" w:semiHidden="0" w:uiPriority="33" w:unhideWhenUsed="0" w:qFormat="1"/>
-    <w:lsdException w:name="Bibliography" w:uiPriority="37"/>
-    <w:lsdException w:name="TOC Heading" w:uiPriority="39" w:qFormat="1"/>
+  <w:latentStyles w:defLockedState="0" w:defUIPriority="99" w:defSemiHidden="0" w:defUnhideWhenUsed="0" w:defQFormat="0" w:count="371">
+    <w:lsdException w:name="Normal" w:uiPriority="0" w:qFormat="1"/>
+    <w:lsdException w:name="heading 1" w:uiPriority="9" w:qFormat="1"/>
+    <w:lsdException w:name="heading 2" w:semiHidden="1" w:uiPriority="9" w:unhideWhenUsed="1" w:qFormat="1"/>
+    <w:lsdException w:name="heading 3" w:semiHidden="1" w:uiPriority="9" w:unhideWhenUsed="1" w:qFormat="1"/>
+    <w:lsdException w:name="heading 4" w:semiHidden="1" w:uiPriority="9" w:unhideWhenUsed="1" w:qFormat="1"/>
+    <w:lsdException w:name="heading 5" w:semiHidden="1" w:uiPriority="9" w:unhideWhenUsed="1" w:qFormat="1"/>
+    <w:lsdException w:name="heading 6" w:semiHidden="1" w:uiPriority="9" w:unhideWhenUsed="1" w:qFormat="1"/>
+    <w:lsdException w:name="heading 7" w:semiHidden="1" w:uiPriority="9" w:unhideWhenUsed="1" w:qFormat="1"/>
+    <w:lsdException w:name="heading 8" w:semiHidden="1" w:uiPriority="9" w:unhideWhenUsed="1" w:qFormat="1"/>
+    <w:lsdException w:name="heading 9" w:semiHidden="1" w:uiPriority="9" w:unhideWhenUsed="1" w:qFormat="1"/>
+    <w:lsdException w:name="index 1" w:semiHidden="1" w:unhideWhenUsed="1"/>
+    <w:lsdException w:name="index 2" w:semiHidden="1" w:unhideWhenUsed="1"/>
+    <w:lsdException w:name="index 3" w:semiHidden="1" w:unhideWhenUsed="1"/>
+    <w:lsdException w:name="index 4" w:semiHidden="1" w:unhideWhenUsed="1"/>
+    <w:lsdException w:name="index 5" w:semiHidden="1" w:unhideWhenUsed="1"/>
+    <w:lsdException w:name="index 6" w:semiHidden="1" w:unhideWhenUsed="1"/>
+    <w:lsdException w:name="index 7" w:semiHidden="1" w:unhideWhenUsed="1"/>
+    <w:lsdException w:name="index 8" w:semiHidden="1" w:unhideWhenUsed="1"/>
+    <w:lsdException w:name="index 9" w:semiHidden="1" w:unhideWhenUsed="1"/>
+    <w:lsdException w:name="toc 1" w:semiHidden="1" w:uiPriority="39" w:unhideWhenUsed="1"/>
+    <w:lsdException w:name="toc 2" w:semiHidden="1" w:uiPriority="39" w:unhideWhenUsed="1"/>
+    <w:lsdException w:name="toc 3" w:semiHidden="1" w:uiPriority="39" w:unhideWhenUsed="1"/>
+    <w:lsdException w:name="toc 4" w:semiHidden="1" w:uiPriority="39" w:unhideWhenUsed="1"/>
+    <w:lsdException w:name="toc 5" w:semiHidden="1" w:uiPriority="39" w:unhideWhenUsed="1"/>
+    <w:lsdException w:name="toc 6" w:semiHidden="1" w:uiPriority="39" w:unhideWhenUsed="1"/>
+    <w:lsdException w:name="toc 7" w:semiHidden="1" w:uiPriority="39" w:unhideWhenUsed="1"/>
+    <w:lsdException w:name="toc 8" w:semiHidden="1" w:uiPriority="39" w:unhideWhenUsed="1"/>
+    <w:lsdException w:name="toc 9" w:semiHidden="1" w:uiPriority="39" w:unhideWhenUsed="1"/>
+    <w:lsdException w:name="Normal Indent" w:semiHidden="1" w:unhideWhenUsed="1"/>
+    <w:lsdException w:name="footnote text" w:semiHidden="1" w:unhideWhenUsed="1"/>
+    <w:lsdException w:name="annotation text" w:semiHidden="1" w:unhideWhenUsed="1"/>
+    <w:lsdException w:name="header" w:semiHidden="1" w:unhideWhenUsed="1"/>
+    <w:lsdException w:name="footer" w:semiHidden="1" w:unhideWhenUsed="1"/>
+    <w:lsdException w:name="index heading" w:semiHidden="1" w:unhideWhenUsed="1"/>
+    <w:lsdException w:name="caption" w:semiHidden="1" w:uiPriority="35" w:unhideWhenUsed="1" w:qFormat="1"/>
+    <w:lsdException w:name="table of figures" w:semiHidden="1" w:unhideWhenUsed="1"/>
+    <w:lsdException w:name="envelope address" w:semiHidden="1" w:unhideWhenUsed="1"/>
+    <w:lsdException w:name="envelope return" w:semiHidden="1" w:unhideWhenUsed="1"/>
+    <w:lsdException w:name="footnote reference" w:semiHidden="1" w:unhideWhenUsed="1"/>
+    <w:lsdException w:name="annotation reference" w:semiHidden="1" w:unhideWhenUsed="1"/>
+    <w:lsdException w:name="line number" w:semiHidden="1" w:unhideWhenUsed="1"/>
+    <w:lsdException w:name="page number" w:semiHidden="1" w:unhideWhenUsed="1"/>
+    <w:lsdException w:name="endnote reference" w:semiHidden="1" w:unhideWhenUsed="1"/>
+    <w:lsdException w:name="endnote text" w:semiHidden="1" w:unhideWhenUsed="1"/>
+    <w:lsdException w:name="table of authorities" w:semiHidden="1" w:unhideWhenUsed="1"/>
+    <w:lsdException w:name="macro" w:semiHidden="1" w:unhideWhenUsed="1"/>
+    <w:lsdException w:name="toa heading" w:semiHidden="1" w:unhideWhenUsed="1"/>
+    <w:lsdException w:name="List" w:semiHidden="1" w:unhideWhenUsed="1"/>
+    <w:lsdException w:name="List Bullet" w:semiHidden="1" w:unhideWhenUsed="1"/>
+    <w:lsdException w:name="List Number" w:semiHidden="1" w:unhideWhenUsed="1"/>
+    <w:lsdException w:name="List 2" w:semiHidden="1" w:unhideWhenUsed="1"/>
+    <w:lsdException w:name="List 3" w:semiHidden="1" w:unhideWhenUsed="1"/>
+    <w:lsdException w:name="List 4" w:semiHidden="1" w:unhideWhenUsed="1"/>
+    <w:lsdException w:name="List 5" w:semiHidden="1" w:unhideWhenUsed="1"/>
+    <w:lsdException w:name="List Bullet 2" w:semiHidden="1" w:unhideWhenUsed="1"/>
+    <w:lsdException w:name="List Bullet 3" w:semiHidden="1" w:unhideWhenUsed="1"/>
+    <w:lsdException w:name="List Bullet 4" w:semiHidden="1" w:unhideWhenUsed="1"/>
+    <w:lsdException w:name="List Bullet 5" w:semiHidden="1" w:unhideWhenUsed="1"/>
+    <w:lsdException w:name="List Number 2" w:semiHidden="1" w:unhideWhenUsed="1"/>
+    <w:lsdException w:name="List Number 3" w:semiHidden="1" w:unhideWhenUsed="1"/>
+    <w:lsdException w:name="List Number 4" w:semiHidden="1" w:unhideWhenUsed="1"/>
+    <w:lsdException w:name="List Number 5" w:semiHidden="1" w:unhideWhenUsed="1"/>
+    <w:lsdException w:name="Title" w:uiPriority="10" w:qFormat="1"/>
+    <w:lsdException w:name="Closing" w:semiHidden="1" w:unhideWhenUsed="1"/>
+    <w:lsdException w:name="Signature" w:semiHidden="1" w:unhideWhenUsed="1"/>
+    <w:lsdException w:name="Default Paragraph Font" w:semiHidden="1" w:uiPriority="1" w:unhideWhenUsed="1"/>
+    <w:lsdException w:name="Body Text" w:semiHidden="1" w:unhideWhenUsed="1"/>
+    <w:lsdException w:name="Body Text Indent" w:semiHidden="1" w:unhideWhenUsed="1"/>
+    <w:lsdException w:name="List Continue" w:semiHidden="1" w:unhideWhenUsed="1"/>
+    <w:lsdException w:name="List Continue 2" w:semiHidden="1" w:unhideWhenUsed="1"/>
+    <w:lsdException w:name="List Continue 3" w:semiHidden="1" w:unhideWhenUsed="1"/>
+    <w:lsdException w:name="List Continue 4" w:semiHidden="1" w:unhideWhenUsed="1"/>
+    <w:lsdException w:name="List Continue 5" w:semiHidden="1" w:unhideWhenUsed="1"/>
+    <w:lsdException w:name="Message Header" w:semiHidden="1" w:unhideWhenUsed="1"/>
+    <w:lsdException w:name="Subtitle" w:uiPriority="11" w:qFormat="1"/>
+    <w:lsdException w:name="Salutation" w:semiHidden="1" w:unhideWhenUsed="1"/>
+    <w:lsdException w:name="Date" w:semiHidden="1" w:unhideWhenUsed="1"/>
+    <w:lsdException w:name="Body Text First Indent" w:semiHidden="1" w:unhideWhenUsed="1"/>
+    <w:lsdException w:name="Body Text First Indent 2" w:semiHidden="1" w:unhideWhenUsed="1"/>
+    <w:lsdException w:name="Note Heading" w:semiHidden="1" w:unhideWhenUsed="1"/>
+    <w:lsdException w:name="Body Text 2" w:semiHidden="1" w:unhideWhenUsed="1"/>
+    <w:lsdException w:name="Body Text 3" w:semiHidden="1" w:unhideWhenUsed="1"/>
+    <w:lsdException w:name="Body Text Indent 2" w:semiHidden="1" w:unhideWhenUsed="1"/>
+    <w:lsdException w:name="Body Text Indent 3" w:semiHidden="1" w:unhideWhenUsed="1"/>
+    <w:lsdException w:name="Block Text" w:semiHidden="1" w:unhideWhenUsed="1"/>
+    <w:lsdException w:name="Hyperlink" w:semiHidden="1" w:unhideWhenUsed="1"/>
+    <w:lsdException w:name="FollowedHyperlink" w:semiHidden="1" w:unhideWhenUsed="1"/>
+    <w:lsdException w:name="Strong" w:uiPriority="22" w:qFormat="1"/>
+    <w:lsdException w:name="Emphasis" w:uiPriority="20" w:qFormat="1"/>
+    <w:lsdException w:name="Document Map" w:semiHidden="1" w:unhideWhenUsed="1"/>
+    <w:lsdException w:name="Plain Text" w:semiHidden="1" w:unhideWhenUsed="1"/>
+    <w:lsdException w:name="E-mail Signature" w:semiHidden="1" w:unhideWhenUsed="1"/>
+    <w:lsdException w:name="HTML Top of Form" w:semiHidden="1" w:unhideWhenUsed="1"/>
+    <w:lsdException w:name="HTML Bottom of Form" w:semiHidden="1" w:unhideWhenUsed="1"/>
+    <w:lsdException w:name="Normal (Web)" w:semiHidden="1" w:unhideWhenUsed="1"/>
+    <w:lsdException w:name="HTML Acronym" w:semiHidden="1" w:unhideWhenUsed="1"/>
+    <w:lsdException w:name="HTML Address" w:semiHidden="1" w:unhideWhenUsed="1"/>
+    <w:lsdException w:name="HTML Cite" w:semiHidden="1" w:unhideWhenUsed="1"/>
+    <w:lsdException w:name="HTML Code" w:semiHidden="1" w:unhideWhenUsed="1"/>
+    <w:lsdException w:name="HTML Definition" w:semiHidden="1" w:unhideWhenUsed="1"/>
+    <w:lsdException w:name="HTML Keyboard" w:semiHidden="1" w:unhideWhenUsed="1"/>
+    <w:lsdException w:name="HTML Preformatted" w:semiHidden="1" w:unhideWhenUsed="1"/>
+    <w:lsdException w:name="HTML Sample" w:semiHidden="1" w:unhideWhenUsed="1"/>
+    <w:lsdException w:name="HTML Typewriter" w:semiHidden="1" w:unhideWhenUsed="1"/>
+    <w:lsdException w:name="HTML Variable" w:semiHidden="1" w:unhideWhenUsed="1"/>
+    <w:lsdException w:name="Normal Table" w:semiHidden="1" w:unhideWhenUsed="1"/>
+    <w:lsdException w:name="annotation subject" w:semiHidden="1" w:unhideWhenUsed="1"/>
+    <w:lsdException w:name="No List" w:semiHidden="1" w:unhideWhenUsed="1"/>
+    <w:lsdException w:name="Outline List 1" w:semiHidden="1" w:unhideWhenUsed="1"/>
+    <w:lsdException w:name="Outline List 2" w:semiHidden="1" w:unhideWhenUsed="1"/>
+    <w:lsdException w:name="Outline List 3" w:semiHidden="1" w:unhideWhenUsed="1"/>
+    <w:lsdException w:name="Table Simple 1" w:semiHidden="1" w:unhideWhenUsed="1"/>
+    <w:lsdException w:name="Table Simple 2" w:semiHidden="1" w:unhideWhenUsed="1"/>
+    <w:lsdException w:name="Table Simple 3" w:semiHidden="1" w:unhideWhenUsed="1"/>
+    <w:lsdException w:name="Table Classic 1" w:semiHidden="1" w:unhideWhenUsed="1"/>
+    <w:lsdException w:name="Table Classic 2" w:semiHidden="1" w:unhideWhenUsed="1"/>
+    <w:lsdException w:name="Table Classic 3" w:semiHidden="1" w:unhideWhenUsed="1"/>
+    <w:lsdException w:name="Table Classic 4" w:semiHidden="1" w:unhideWhenUsed="1"/>
+    <w:lsdException w:name="Table Colorful 1" w:semiHidden="1" w:unhideWhenUsed="1"/>
+    <w:lsdException w:name="Table Colorful 2" w:semiHidden="1" w:unhideWhenUsed="1"/>
+    <w:lsdException w:name="Table Colorful 3" w:semiHidden="1" w:unhideWhenUsed="1"/>
+    <w:lsdException w:name="Table Columns 1" w:semiHidden="1" w:unhideWhenUsed="1"/>
+    <w:lsdException w:name="Table Columns 2" w:semiHidden="1" w:unhideWhenUsed="1"/>
+    <w:lsdException w:name="Table Columns 3" w:semiHidden="1" w:unhideWhenUsed="1"/>
+    <w:lsdException w:name="Table Columns 4" w:semiHidden="1" w:unhideWhenUsed="1"/>
+    <w:lsdException w:name="Table Columns 5" w:semiHidden="1" w:unhideWhenUsed="1"/>
+    <w:lsdException w:name="Table Grid 1" w:semiHidden="1" w:unhideWhenUsed="1"/>
+    <w:lsdException w:name="Table Grid 2" w:semiHidden="1" w:unhideWhenUsed="1"/>
+    <w:lsdException w:name="Table Grid 3" w:semiHidden="1" w:unhideWhenUsed="1"/>
+    <w:lsdException w:name="Table Grid 4" w:semiHidden="1" w:unhideWhenUsed="1"/>
+    <w:lsdException w:name="Table Grid 5" w:semiHidden="1" w:unhideWhenUsed="1"/>
+    <w:lsdException w:name="Table Grid 6" w:semiHidden="1" w:unhideWhenUsed="1"/>
+    <w:lsdException w:name="Table Grid 7" w:semiHidden="1" w:unhideWhenUsed="1"/>
+    <w:lsdException w:name="Table Grid 8" w:semiHidden="1" w:unhideWhenUsed="1"/>
+    <w:lsdException w:name="Table List 1" w:semiHidden="1" w:unhideWhenUsed="1"/>
+    <w:lsdException w:name="Table List 2" w:semiHidden="1" w:unhideWhenUsed="1"/>
+    <w:lsdException w:name="Table List 3" w:semiHidden="1" w:unhideWhenUsed="1"/>
+    <w:lsdException w:name="Table List 4" w:semiHidden="1" w:unhideWhenUsed="1"/>
+    <w:lsdException w:name="Table List 5" w:semiHidden="1" w:unhideWhenUsed="1"/>
+    <w:lsdException w:name="Table List 6" w:semiHidden="1" w:unhideWhenUsed="1"/>
+    <w:lsdException w:name="Table List 7" w:semiHidden="1" w:unhideWhenUsed="1"/>
+    <w:lsdException w:name="Table List 8" w:semiHidden="1" w:unhideWhenUsed="1"/>
+    <w:lsdException w:name="Table 3D effects 1" w:semiHidden="1" w:unhideWhenUsed="1"/>
+    <w:lsdException w:name="Table 3D effects 2" w:semiHidden="1" w:unhideWhenUsed="1"/>
+    <w:lsdException w:name="Table 3D effects 3" w:semiHidden="1" w:unhideWhenUsed="1"/>
+    <w:lsdException w:name="Table Contemporary" w:semiHidden="1" w:unhideWhenUsed="1"/>
+    <w:lsdException w:name="Table Elegant" w:semiHidden="1" w:unhideWhenUsed="1"/>
+    <w:lsdException w:name="Table Professional" w:semiHidden="1" w:unhideWhenUsed="1"/>
+    <w:lsdException w:name="Table Subtle 1" w:semiHidden="1" w:unhideWhenUsed="1"/>
+    <w:lsdException w:name="Table Subtle 2" w:semiHidden="1" w:unhideWhenUsed="1"/>
+    <w:lsdException w:name="Table Web 1" w:semiHidden="1" w:unhideWhenUsed="1"/>
+    <w:lsdException w:name="Table Web 2" w:semiHidden="1" w:unhideWhenUsed="1"/>
+    <w:lsdException w:name="Table Web 3" w:semiHidden="1" w:unhideWhenUsed="1"/>
+    <w:lsdException w:name="Balloon Text" w:semiHidden="1" w:unhideWhenUsed="1"/>
+    <w:lsdException w:name="Table Grid" w:uiPriority="59"/>
+    <w:lsdException w:name="Table Theme" w:semiHidden="1" w:unhideWhenUsed="1"/>
+    <w:lsdException w:name="Placeholder Text" w:semiHidden="1"/>
+    <w:lsdException w:name="No Spacing" w:uiPriority="1" w:qFormat="1"/>
+    <w:lsdException w:name="Light Shading" w:uiPriority="60"/>
+    <w:lsdException w:name="Light List" w:uiPriority="61"/>
+    <w:lsdException w:name="Light Grid" w:uiPriority="62"/>
+    <w:lsdException w:name="Medium Shading 1" w:uiPriority="63"/>
+    <w:lsdException w:name="Medium Shading 2" w:uiPriority="64"/>
+    <w:lsdException w:name="Medium List 1" w:uiPriority="65"/>
+    <w:lsdException w:name="Medium List 2" w:uiPriority="66"/>
+    <w:lsdException w:name="Medium Grid 1" w:uiPriority="67"/>
+    <w:lsdException w:name="Medium Grid 2" w:uiPriority="68"/>
+    <w:lsdException w:name="Medium Grid 3" w:uiPriority="69"/>
+    <w:lsdException w:name="Dark List" w:uiPriority="70"/>
+    <w:lsdException w:name="Colorful Shading" w:uiPriority="71"/>
+    <w:lsdException w:name="Colorful List" w:uiPriority="72"/>
+    <w:lsdException w:name="Colorful Grid" w:uiPriority="73"/>
+    <w:lsdException w:name="Light Shading Accent 1" w:uiPriority="60"/>
+    <w:lsdException w:name="Light List Accent 1" w:uiPriority="61"/>
+    <w:lsdException w:name="Light Grid Accent 1" w:uiPriority="62"/>
+    <w:lsdException w:name="Medium Shading 1 Accent 1" w:uiPriority="63"/>
+    <w:lsdException w:name="Medium Shading 2 Accent 1" w:uiPriority="64"/>
+    <w:lsdException w:name="Medium List 1 Accent 1" w:uiPriority="65"/>
+    <w:lsdException w:name="Revision" w:semiHidden="1"/>
+    <w:lsdException w:name="List Paragraph" w:uiPriority="34" w:qFormat="1"/>
+    <w:lsdException w:name="Quote" w:uiPriority="29" w:qFormat="1"/>
+    <w:lsdException w:name="Intense Quote" w:uiPriority="30" w:qFormat="1"/>
+    <w:lsdException w:name="Medium List 2 Accent 1" w:uiPriority="66"/>
+    <w:lsdException w:name="Medium Grid 1 Accent 1" w:uiPriority="67"/>
+    <w:lsdException w:name="Medium Grid 2 Accent 1" w:uiPriority="68"/>
+    <w:lsdException w:name="Medium Grid 3 Accent 1" w:uiPriority="69"/>
+    <w:lsdException w:name="Dark List Accent 1" w:uiPriority="70"/>
+    <w:lsdException w:name="Colorful Shading Accent 1" w:uiPriority="71"/>
+    <w:lsdException w:name="Colorful List Accent 1" w:uiPriority="72"/>
+    <w:lsdException w:name="Colorful Grid Accent 1" w:uiPriority="73"/>
+    <w:lsdException w:name="Light Shading Accent 2" w:uiPriority="60"/>
+    <w:lsdException w:name="Light List Accent 2" w:uiPriority="61"/>
+    <w:lsdException w:name="Light Grid Accent 2" w:uiPriority="62"/>
+    <w:lsdException w:name="Medium Shading 1 Accent 2" w:uiPriority="63"/>
+    <w:lsdException w:name="Medium Shading 2 Accent 2" w:uiPriority="64"/>
+    <w:lsdException w:name="Medium List 1 Accent 2" w:uiPriority="65"/>
+    <w:lsdException w:name="Medium List 2 Accent 2" w:uiPriority="66"/>
+    <w:lsdException w:name="Medium Grid 1 Accent 2" w:uiPriority="67"/>
+    <w:lsdException w:name="Medium Grid 2 Accent 2" w:uiPriority="68"/>
+    <w:lsdException w:name="Medium Grid 3 Accent 2" w:uiPriority="69"/>
+    <w:lsdException w:name="Dark List Accent 2" w:uiPriority="70"/>
+    <w:lsdException w:name="Colorful Shading Accent 2" w:uiPriority="71"/>
+    <w:lsdException w:name="Colorful List Accent 2" w:uiPriority="72"/>
+    <w:lsdException w:name="Colorful Grid Accent 2" w:uiPriority="73"/>
+    <w:lsdException w:name="Light Shading Accent 3" w:uiPriority="60"/>
+    <w:lsdException w:name="Light List Accent 3" w:uiPriority="61"/>
+    <w:lsdException w:name="Light Grid Accent 3" w:uiPriority="62"/>
+    <w:lsdException w:name="Medium Shading 1 Accent 3" w:uiPriority="63"/>
+    <w:lsdException w:name="Medium Shading 2 Accent 3" w:uiPriority="64"/>
+    <w:lsdException w:name="Medium List 1 Accent 3" w:uiPriority="65"/>
+    <w:lsdException w:name="Medium List 2 Accent 3" w:uiPriority="66"/>
+    <w:lsdException w:name="Medium Grid 1 Accent 3" w:uiPriority="67"/>
+    <w:lsdException w:name="Medium Grid 2 Accent 3" w:uiPriority="68"/>
+    <w:lsdException w:name="Medium Grid 3 Accent 3" w:uiPriority="69"/>
+    <w:lsdException w:name="Dark List Accent 3" w:uiPriority="70"/>
+    <w:lsdException w:name="Colorful Shading Accent 3" w:uiPriority="71"/>
+    <w:lsdException w:name="Colorful List Accent 3" w:uiPriority="72"/>
+    <w:lsdException w:name="Colorful Grid Accent 3" w:uiPriority="73"/>
+    <w:lsdException w:name="Light Shading Accent 4" w:uiPriority="60"/>
+    <w:lsdException w:name="Light List Accent 4" w:uiPriority="61"/>
+    <w:lsdException w:name="Light Grid Accent 4" w:uiPriority="62"/>
+    <w:lsdException w:name="Medium Shading 1 Accent 4" w:uiPriority="63"/>
+    <w:lsdException w:name="Medium Shading 2 Accent 4" w:uiPriority="64"/>
+    <w:lsdException w:name="Medium List 1 Accent 4" w:uiPriority="65"/>
+    <w:lsdException w:name="Medium List 2 Accent 4" w:uiPriority="66"/>
+    <w:lsdException w:name="Medium Grid 1 Accent 4" w:uiPriority="67"/>
+    <w:lsdException w:name="Medium Grid 2 Accent 4" w:uiPriority="68"/>
+    <w:lsdException w:name="Medium Grid 3 Accent 4" w:uiPriority="69"/>
+    <w:lsdException w:name="Dark List Accent 4" w:uiPriority="70"/>
+    <w:lsdException w:name="Colorful Shading Accent 4" w:uiPriority="71"/>
+    <w:lsdException w:name="Colorful List Accent 4" w:uiPriority="72"/>
+    <w:lsdException w:name="Colorful Grid Accent 4" w:uiPriority="73"/>
+    <w:lsdException w:name="Light Shading Accent 5" w:uiPriority="60"/>
+    <w:lsdException w:name="Light List Accent 5" w:uiPriority="61"/>
+    <w:lsdException w:name="Light Grid Accent 5" w:uiPriority="62"/>
+    <w:lsdException w:name="Medium Shading 1 Accent 5" w:uiPriority="63"/>
+    <w:lsdException w:name="Medium Shading 2 Accent 5" w:uiPriority="64"/>
+    <w:lsdException w:name="Medium List 1 Accent 5" w:uiPriority="65"/>
+    <w:lsdException w:name="Medium List 2 Accent 5" w:uiPriority="66"/>
+    <w:lsdException w:name="Medium Grid 1 Accent 5" w:uiPriority="67"/>
+    <w:lsdException w:name="Medium Grid 2 Accent 5" w:uiPriority="68"/>
+    <w:lsdException w:name="Medium Grid 3 Accent 5" w:uiPriority="69"/>
+    <w:lsdException w:name="Dark List Accent 5" w:uiPriority="70"/>
+    <w:lsdException w:name="Colorful Shading Accent 5" w:uiPriority="71"/>
+    <w:lsdException w:name="Colorful List Accent 5" w:uiPriority="72"/>
+    <w:lsdException w:name="Colorful Grid Accent 5" w:uiPriority="73"/>
+    <w:lsdException w:name="Light Shading Accent 6" w:uiPriority="60"/>
+    <w:lsdException w:name="Light List Accent 6" w:uiPriority="61"/>
+    <w:lsdException w:name="Light Grid Accent 6" w:uiPriority="62"/>
+    <w:lsdException w:name="Medium Shading 1 Accent 6" w:uiPriority="63"/>
+    <w:lsdException w:name="Medium Shading 2 Accent 6" w:uiPriority="64"/>
+    <w:lsdException w:name="Medium List 1 Accent 6" w:uiPriority="65"/>
+    <w:lsdException w:name="Medium List 2 Accent 6" w:uiPriority="66"/>
+    <w:lsdException w:name="Medium Grid 1 Accent 6" w:uiPriority="67"/>
+    <w:lsdException w:name="Medium Grid 2 Accent 6" w:uiPriority="68"/>
+    <w:lsdException w:name="Medium Grid 3 Accent 6" w:uiPriority="69"/>
+    <w:lsdException w:name="Dark List Accent 6" w:uiPriority="70"/>
+    <w:lsdException w:name="Colorful Shading Accent 6" w:uiPriority="71"/>
+    <w:lsdException w:name="Colorful List Accent 6" w:uiPriority="72"/>
+    <w:lsdException w:name="Colorful Grid Accent 6" w:uiPriority="73"/>
+    <w:lsdException w:name="Subtle Emphasis" w:uiPriority="19" w:qFormat="1"/>
+    <w:lsdException w:name="Intense Emphasis" w:uiPriority="21" w:qFormat="1"/>
+    <w:lsdException w:name="Subtle Reference" w:uiPriority="31" w:qFormat="1"/>
+    <w:lsdException w:name="Intense Reference" w:uiPriority="32" w:qFormat="1"/>
+    <w:lsdException w:name="Book Title" w:uiPriority="33" w:qFormat="1"/>
+    <w:lsdException w:name="Bibliography" w:semiHidden="1" w:uiPriority="37" w:unhideWhenUsed="1"/>
+    <w:lsdException w:name="TOC Heading" w:semiHidden="1" w:uiPriority="39" w:unhideWhenUsed="1" w:qFormat="1"/>
+    <w:lsdException w:name="Plain Table 1" w:uiPriority="41"/>
+    <w:lsdException w:name="Plain Table 2" w:uiPriority="42"/>
+    <w:lsdException w:name="Plain Table 3" w:uiPriority="43"/>
+    <w:lsdException w:name="Plain Table 4" w:uiPriority="44"/>
+    <w:lsdException w:name="Plain Table 5" w:uiPriority="45"/>
+    <w:lsdException w:name="Grid Table Light" w:uiPriority="40"/>
+    <w:lsdException w:name="Grid Table 1 Light" w:uiPriority="46"/>
+    <w:lsdException w:name="Grid Table 2" w:uiPriority="47"/>
+    <w:lsdException w:name="Grid Table 3" w:uiPriority="48"/>
+    <w:lsdException w:name="Grid Table 4" w:uiPriority="49"/>
+    <w:lsdException w:name="Grid Table 5 Dark" w:uiPriority="50"/>
+    <w:lsdException w:name="Grid Table 6 Colorful" w:uiPriority="51"/>
+    <w:lsdException w:name="Grid Table 7 Colorful" w:uiPriority="52"/>
+    <w:lsdException w:name="Grid Table 1 Light Accent 1" w:uiPriority="46"/>
+    <w:lsdException w:name="Grid Table 2 Accent 1" w:uiPriority="47"/>
+    <w:lsdException w:name="Grid Table 3 Accent 1" w:uiPriority="48"/>
+    <w:lsdException w:name="Grid Table 4 Accent 1" w:uiPriority="49"/>
+    <w:lsdException w:name="Grid Table 5 Dark Accent 1" w:uiPriority="50"/>
+    <w:lsdException w:name="Grid Table 6 Colorful Accent 1" w:uiPriority="51"/>
+    <w:lsdException w:name="Grid Table 7 Colorful Accent 1" w:uiPriority="52"/>
+    <w:lsdException w:name="Grid Table 1 Light Accent 2" w:uiPriority="46"/>
+    <w:lsdException w:name="Grid Table 2 Accent 2" w:uiPriority="47"/>
+    <w:lsdException w:name="Grid Table 3 Accent 2" w:uiPriority="48"/>
+    <w:lsdException w:name="Grid Table 4 Accent 2" w:uiPriority="49"/>
+    <w:lsdException w:name="Grid Table 5 Dark Accent 2" w:uiPriority="50"/>
+    <w:lsdException w:name="Grid Table 6 Colorful Accent 2" w:uiPriority="51"/>
+    <w:lsdException w:name="Grid Table 7 Colorful Accent 2" w:uiPriority="52"/>
+    <w:lsdException w:name="Grid Table 1 Light Accent 3" w:uiPriority="46"/>
+    <w:lsdException w:name="Grid Table 2 Accent 3" w:uiPriority="47"/>
+    <w:lsdException w:name="Grid Table 3 Accent 3" w:uiPriority="48"/>
+    <w:lsdException w:name="Grid Table 4 Accent 3" w:uiPriority="49"/>
+    <w:lsdException w:name="Grid Table 5 Dark Accent 3" w:uiPriority="50"/>
+    <w:lsdException w:name="Grid Table 6 Colorful Accent 3" w:uiPriority="51"/>
+    <w:lsdException w:name="Grid Table 7 Colorful Accent 3" w:uiPriority="52"/>
+    <w:lsdException w:name="Grid Table 1 Light Accent 4" w:uiPriority="46"/>
+    <w:lsdException w:name="Grid Table 2 Accent 4" w:uiPriority="47"/>
+    <w:lsdException w:name="Grid Table 3 Accent 4" w:uiPriority="48"/>
+    <w:lsdException w:name="Grid Table 4 Accent 4" w:uiPriority="49"/>
+    <w:lsdException w:name="Grid Table 5 Dark Accent 4" w:uiPriority="50"/>
+    <w:lsdException w:name="Grid Table 6 Colorful Accent 4" w:uiPriority="51"/>
+    <w:lsdException w:name="Grid Table 7 Colorful Accent 4" w:uiPriority="52"/>
+    <w:lsdException w:name="Grid Table 1 Light Accent 5" w:uiPriority="46"/>
+    <w:lsdException w:name="Grid Table 2 Accent 5" w:uiPriority="47"/>
+    <w:lsdException w:name="Grid Table 3 Accent 5" w:uiPriority="48"/>
+    <w:lsdException w:name="Grid Table 4 Accent 5" w:uiPriority="49"/>
+    <w:lsdException w:name="Grid Table 5 Dark Accent 5" w:uiPriority="50"/>
+    <w:lsdException w:name="Grid Table 6 Colorful Accent 5" w:uiPriority="51"/>
+    <w:lsdException w:name="Grid Table 7 Colorful Accent 5" w:uiPriority="52"/>
+    <w:lsdException w:name="Grid Table 1 Light Accent 6" w:uiPriority="46"/>
+    <w:lsdException w:name="Grid Table 2 Accent 6" w:uiPriority="47"/>
+    <w:lsdException w:name="Grid Table 3 Accent 6" w:uiPriority="48"/>
+    <w:lsdException w:name="Grid Table 4 Accent 6" w:uiPriority="49"/>
+    <w:lsdException w:name="Grid Table 5 Dark Accent 6" w:uiPriority="50"/>
+    <w:lsdException w:name="Grid Table 6 Colorful Accent 6" w:uiPriority="51"/>
+    <w:lsdException w:name="Grid Table 7 Colorful Accent 6" w:uiPriority="52"/>
+    <w:lsdException w:name="List Table 1 Light" w:uiPriority="46"/>
+    <w:lsdException w:name="List Table 2" w:uiPriority="47"/>
+    <w:lsdException w:name="List Table 3" w:uiPriority="48"/>
+    <w:lsdException w:name="List Table 4" w:uiPriority="49"/>
+    <w:lsdException w:name="List Table 5 Dark" w:uiPriority="50"/>
+    <w:lsdException w:name="List Table 6 Colorful" w:uiPriority="51"/>
+    <w:lsdException w:name="List Table 7 Colorful" w:uiPriority="52"/>
+    <w:lsdException w:name="List Table 1 Light Accent 1" w:uiPriority="46"/>
+    <w:lsdException w:name="List Table 2 Accent 1" w:uiPriority="47"/>
+    <w:lsdException w:name="List Table 3 Accent 1" w:uiPriority="48"/>
+    <w:lsdException w:name="List Table 4 Accent 1" w:uiPriority="49"/>
+    <w:lsdException w:name="List Table 5 Dark Accent 1" w:uiPriority="50"/>
+    <w:lsdException w:name="List Table 6 Colorful Accent 1" w:uiPriority="51"/>
+    <w:lsdException w:name="List Table 7 Colorful Accent 1" w:uiPriority="52"/>
+    <w:lsdException w:name="List Table 1 Light Accent 2" w:uiPriority="46"/>
+    <w:lsdException w:name="List Table 2 Accent 2" w:uiPriority="47"/>
+    <w:lsdException w:name="List Table 3 Accent 2" w:uiPriority="48"/>
+    <w:lsdException w:name="List Table 4 Accent 2" w:uiPriority="49"/>
+    <w:lsdException w:name="List Table 5 Dark Accent 2" w:uiPriority="50"/>
+    <w:lsdException w:name="List Table 6 Colorful Accent 2" w:uiPriority="51"/>
+    <w:lsdException w:name="List Table 7 Colorful Accent 2" w:uiPriority="52"/>
+    <w:lsdException w:name="List Table 1 Light Accent 3" w:uiPriority="46"/>
+    <w:lsdException w:name="List Table 2 Accent 3" w:uiPriority="47"/>
+    <w:lsdException w:name="List Table 3 Accent 3" w:uiPriority="48"/>
+    <w:lsdException w:name="List Table 4 Accent 3" w:uiPriority="49"/>
+    <w:lsdException w:name="List Table 5 Dark Accent 3" w:uiPriority="50"/>
+    <w:lsdException w:name="List Table 6 Colorful Accent 3" w:uiPriority="51"/>
+    <w:lsdException w:name="List Table 7 Colorful Accent 3" w:uiPriority="52"/>
+    <w:lsdException w:name="List Table 1 Light Accent 4" w:uiPriority="46"/>
+    <w:lsdException w:name="List Table 2 Accent 4" w:uiPriority="47"/>
+    <w:lsdException w:name="List Table 3 Accent 4" w:uiPriority="48"/>
+    <w:lsdException w:name="List Table 4 Accent 4" w:uiPriority="49"/>
+    <w:lsdException w:name="List Table 5 Dark Accent 4" w:uiPriority="50"/>
+    <w:lsdException w:name="List Table 6 Colorful Accent 4" w:uiPriority="51"/>
+    <w:lsdException w:name="List Table 7 Colorful Accent 4" w:uiPriority="52"/>
+    <w:lsdException w:name="List Table 1 Light Accent 5" w:uiPriority="46"/>
+    <w:lsdException w:name="List Table 2 Accent 5" w:uiPriority="47"/>
+    <w:lsdException w:name="List Table 3 Accent 5" w:uiPriority="48"/>
+    <w:lsdException w:name="List Table 4 Accent 5" w:uiPriority="49"/>
+    <w:lsdException w:name="List Table 5 Dark Accent 5" w:uiPriority="50"/>
+    <w:lsdException w:name="List Table 6 Colorful Accent 5" w:uiPriority="51"/>
+    <w:lsdException w:name="List Table 7 Colorful Accent 5" w:uiPriority="52"/>
+    <w:lsdException w:name="List Table 1 Light Accent 6" w:uiPriority="46"/>
+    <w:lsdException w:name="List Table 2 Accent 6" w:uiPriority="47"/>
+    <w:lsdException w:name="List Table 3 Accent 6" w:uiPriority="48"/>
+    <w:lsdException w:name="List Table 4 Accent 6" w:uiPriority="49"/>
+    <w:lsdException w:name="List Table 5 Dark Accent 6" w:uiPriority="50"/>
+    <w:lsdException w:name="List Table 6 Colorful Accent 6" w:uiPriority="51"/>
+    <w:lsdException w:name="List Table 7 Colorful Accent 6" w:uiPriority="52"/>
   </w:latentStyles>
   <w:style w:type="paragraph" w:default="1" w:styleId="Normal">
     <w:name w:val="Normal"/>
@@ -2805,853 +3337,72 @@
       <w:szCs w:val="16"/>
     </w:rPr>
   </w:style>
-</w:styles>
-</file>
-
-<file path=word/stylesWithEffects.xml><?xml version="1.0" encoding="utf-8"?>
-<w:styles xmlns:wpc="http://schemas.microsoft.com/office/word/2010/wordprocessingCanvas" xmlns:mc="http://schemas.openxmlformats.org/markup-compatibility/2006" xmlns:o="urn:schemas-microsoft-com:office:office" xmlns:r="http://schemas.openxmlformats.org/officeDocument/2006/relationships" xmlns:m="http://schemas.openxmlformats.org/officeDocument/2006/math" xmlns:v="urn:schemas-microsoft-com:vml" xmlns:wp14="http://schemas.microsoft.com/office/word/2010/wordprocessingDrawing" xmlns:wp="http://schemas.openxmlformats.org/drawingml/2006/wordprocessingDrawing" xmlns:w10="urn:schemas-microsoft-com:office:word" xmlns:w="http://schemas.openxmlformats.org/wordprocessingml/2006/main" xmlns:w14="http://schemas.microsoft.com/office/word/2010/wordml" xmlns:wpg="http://schemas.microsoft.com/office/word/2010/wordprocessingGroup" xmlns:wpi="http://schemas.microsoft.com/office/word/2010/wordprocessingInk" xmlns:wne="http://schemas.microsoft.com/office/word/2006/wordml" xmlns:wps="http://schemas.microsoft.com/office/word/2010/wordprocessingShape" mc:Ignorable="w14 wp14">
-  <w:docDefaults>
-    <w:rPrDefault>
-      <w:rPr>
-        <w:rFonts w:asciiTheme="minorHAnsi" w:eastAsiaTheme="minorHAnsi" w:hAnsiTheme="minorHAnsi" w:cstheme="minorBidi"/>
-        <w:sz w:val="22"/>
-        <w:szCs w:val="22"/>
-        <w:lang w:val="sv-SE" w:eastAsia="en-US" w:bidi="ar-SA"/>
-      </w:rPr>
-    </w:rPrDefault>
-    <w:pPrDefault>
-      <w:pPr>
-        <w:spacing w:after="200" w:line="276" w:lineRule="auto"/>
-      </w:pPr>
-    </w:pPrDefault>
-  </w:docDefaults>
-  <w:latentStyles w:defLockedState="0" w:defUIPriority="99" w:defSemiHidden="1" w:defUnhideWhenUsed="1" w:defQFormat="0" w:count="267">
-    <w:lsdException w:name="Normal" w:semiHidden="0" w:uiPriority="0" w:unhideWhenUsed="0" w:qFormat="1"/>
-    <w:lsdException w:name="heading 1" w:semiHidden="0" w:uiPriority="9" w:unhideWhenUsed="0" w:qFormat="1"/>
-    <w:lsdException w:name="heading 2" w:uiPriority="9" w:qFormat="1"/>
-    <w:lsdException w:name="heading 3" w:uiPriority="9" w:qFormat="1"/>
-    <w:lsdException w:name="heading 4" w:uiPriority="9" w:qFormat="1"/>
-    <w:lsdException w:name="heading 5" w:uiPriority="9" w:qFormat="1"/>
-    <w:lsdException w:name="heading 6" w:uiPriority="9" w:qFormat="1"/>
-    <w:lsdException w:name="heading 7" w:uiPriority="9" w:qFormat="1"/>
-    <w:lsdException w:name="heading 8" w:uiPriority="9" w:qFormat="1"/>
-    <w:lsdException w:name="heading 9" w:uiPriority="9" w:qFormat="1"/>
-    <w:lsdException w:name="toc 1" w:uiPriority="39"/>
-    <w:lsdException w:name="toc 2" w:uiPriority="39"/>
-    <w:lsdException w:name="toc 3" w:uiPriority="39"/>
-    <w:lsdException w:name="toc 4" w:uiPriority="39"/>
-    <w:lsdException w:name="toc 5" w:uiPriority="39"/>
-    <w:lsdException w:name="toc 6" w:uiPriority="39"/>
-    <w:lsdException w:name="toc 7" w:uiPriority="39"/>
-    <w:lsdException w:name="toc 8" w:uiPriority="39"/>
-    <w:lsdException w:name="toc 9" w:uiPriority="39"/>
-    <w:lsdException w:name="caption" w:uiPriority="35" w:qFormat="1"/>
-    <w:lsdException w:name="Title" w:semiHidden="0" w:uiPriority="10" w:unhideWhenUsed="0" w:qFormat="1"/>
-    <w:lsdException w:name="Default Paragraph Font" w:uiPriority="1"/>
-    <w:lsdException w:name="Subtitle" w:semiHidden="0" w:uiPriority="11" w:unhideWhenUsed="0" w:qFormat="1"/>
-    <w:lsdException w:name="Strong" w:semiHidden="0" w:uiPriority="22" w:unhideWhenUsed="0" w:qFormat="1"/>
-    <w:lsdException w:name="Emphasis" w:semiHidden="0" w:uiPriority="20" w:unhideWhenUsed="0" w:qFormat="1"/>
-    <w:lsdException w:name="Table Grid" w:semiHidden="0" w:uiPriority="59" w:unhideWhenUsed="0"/>
-    <w:lsdException w:name="Placeholder Text" w:unhideWhenUsed="0"/>
-    <w:lsdException w:name="No Spacing" w:semiHidden="0" w:uiPriority="1" w:unhideWhenUsed="0" w:qFormat="1"/>
-    <w:lsdException w:name="Light Shading" w:semiHidden="0" w:uiPriority="60" w:unhideWhenUsed="0"/>
-    <w:lsdException w:name="Light List" w:semiHidden="0" w:uiPriority="61" w:unhideWhenUsed="0"/>
-    <w:lsdException w:name="Light Grid" w:semiHidden="0" w:uiPriority="62" w:unhideWhenUsed="0"/>
-    <w:lsdException w:name="Medium Shading 1" w:semiHidden="0" w:uiPriority="63" w:unhideWhenUsed="0"/>
-    <w:lsdException w:name="Medium Shading 2" w:semiHidden="0" w:uiPriority="64" w:unhideWhenUsed="0"/>
-    <w:lsdException w:name="Medium List 1" w:semiHidden="0" w:uiPriority="65" w:unhideWhenUsed="0"/>
-    <w:lsdException w:name="Medium List 2" w:semiHidden="0" w:uiPriority="66" w:unhideWhenUsed="0"/>
-    <w:lsdException w:name="Medium Grid 1" w:semiHidden="0" w:uiPriority="67" w:unhideWhenUsed="0"/>
-    <w:lsdException w:name="Medium Grid 2" w:semiHidden="0" w:uiPriority="68" w:unhideWhenUsed="0"/>
-    <w:lsdException w:name="Medium Grid 3" w:semiHidden="0" w:uiPriority="69" w:unhideWhenUsed="0"/>
-    <w:lsdException w:name="Dark List" w:semiHidden="0" w:uiPriority="70" w:unhideWhenUsed="0"/>
-    <w:lsdException w:name="Colorful Shading" w:semiHidden="0" w:uiPriority="71" w:unhideWhenUsed="0"/>
-    <w:lsdException w:name="Colorful List" w:semiHidden="0" w:uiPriority="72" w:unhideWhenUsed="0"/>
-    <w:lsdException w:name="Colorful Grid" w:semiHidden="0" w:uiPriority="73" w:unhideWhenUsed="0"/>
-    <w:lsdException w:name="Light Shading Accent 1" w:semiHidden="0" w:uiPriority="60" w:unhideWhenUsed="0"/>
-    <w:lsdException w:name="Light List Accent 1" w:semiHidden="0" w:uiPriority="61" w:unhideWhenUsed="0"/>
-    <w:lsdException w:name="Light Grid Accent 1" w:semiHidden="0" w:uiPriority="62" w:unhideWhenUsed="0"/>
-    <w:lsdException w:name="Medium Shading 1 Accent 1" w:semiHidden="0" w:uiPriority="63" w:unhideWhenUsed="0"/>
-    <w:lsdException w:name="Medium Shading 2 Accent 1" w:semiHidden="0" w:uiPriority="64" w:unhideWhenUsed="0"/>
-    <w:lsdException w:name="Medium List 1 Accent 1" w:semiHidden="0" w:uiPriority="65" w:unhideWhenUsed="0"/>
-    <w:lsdException w:name="Revision" w:unhideWhenUsed="0"/>
-    <w:lsdException w:name="List Paragraph" w:semiHidden="0" w:uiPriority="34" w:unhideWhenUsed="0" w:qFormat="1"/>
-    <w:lsdException w:name="Quote" w:semiHidden="0" w:uiPriority="29" w:unhideWhenUsed="0" w:qFormat="1"/>
-    <w:lsdException w:name="Intense Quote" w:semiHidden="0" w:uiPriority="30" w:unhideWhenUsed="0" w:qFormat="1"/>
-    <w:lsdException w:name="Medium List 2 Accent 1" w:semiHidden="0" w:uiPriority="66" w:unhideWhenUsed="0"/>
-    <w:lsdException w:name="Medium Grid 1 Accent 1" w:semiHidden="0" w:uiPriority="67" w:unhideWhenUsed="0"/>
-    <w:lsdException w:name="Medium Grid 2 Accent 1" w:semiHidden="0" w:uiPriority="68" w:unhideWhenUsed="0"/>
-    <w:lsdException w:name="Medium Grid 3 Accent 1" w:semiHidden="0" w:uiPriority="69" w:unhideWhenUsed="0"/>
-    <w:lsdException w:name="Dark List Accent 1" w:semiHidden="0" w:uiPriority="70" w:unhideWhenUsed="0"/>
-    <w:lsdException w:name="Colorful Shading Accent 1" w:semiHidden="0" w:uiPriority="71" w:unhideWhenUsed="0"/>
-    <w:lsdException w:name="Colorful List Accent 1" w:semiHidden="0" w:uiPriority="72" w:unhideWhenUsed="0"/>
-    <w:lsdException w:name="Colorful Grid Accent 1" w:semiHidden="0" w:uiPriority="73" w:unhideWhenUsed="0"/>
-    <w:lsdException w:name="Light Shading Accent 2" w:semiHidden="0" w:uiPriority="60" w:unhideWhenUsed="0"/>
-    <w:lsdException w:name="Light List Accent 2" w:semiHidden="0" w:uiPriority="61" w:unhideWhenUsed="0"/>
-    <w:lsdException w:name="Light Grid Accent 2" w:semiHidden="0" w:uiPriority="62" w:unhideWhenUsed="0"/>
-    <w:lsdException w:name="Medium Shading 1 Accent 2" w:semiHidden="0" w:uiPriority="63" w:unhideWhenUsed="0"/>
-    <w:lsdException w:name="Medium Shading 2 Accent 2" w:semiHidden="0" w:uiPriority="64" w:unhideWhenUsed="0"/>
-    <w:lsdException w:name="Medium List 1 Accent 2" w:semiHidden="0" w:uiPriority="65" w:unhideWhenUsed="0"/>
-    <w:lsdException w:name="Medium List 2 Accent 2" w:semiHidden="0" w:uiPriority="66" w:unhideWhenUsed="0"/>
-    <w:lsdException w:name="Medium Grid 1 Accent 2" w:semiHidden="0" w:uiPriority="67" w:unhideWhenUsed="0"/>
-    <w:lsdException w:name="Medium Grid 2 Accent 2" w:semiHidden="0" w:uiPriority="68" w:unhideWhenUsed="0"/>
-    <w:lsdException w:name="Medium Grid 3 Accent 2" w:semiHidden="0" w:uiPriority="69" w:unhideWhenUsed="0"/>
-    <w:lsdException w:name="Dark List Accent 2" w:semiHidden="0" w:uiPriority="70" w:unhideWhenUsed="0"/>
-    <w:lsdException w:name="Colorful Shading Accent 2" w:semiHidden="0" w:uiPriority="71" w:unhideWhenUsed="0"/>
-    <w:lsdException w:name="Colorful List Accent 2" w:semiHidden="0" w:uiPriority="72" w:unhideWhenUsed="0"/>
-    <w:lsdException w:name="Colorful Grid Accent 2" w:semiHidden="0" w:uiPriority="73" w:unhideWhenUsed="0"/>
-    <w:lsdException w:name="Light Shading Accent 3" w:semiHidden="0" w:uiPriority="60" w:unhideWhenUsed="0"/>
-    <w:lsdException w:name="Light List Accent 3" w:semiHidden="0" w:uiPriority="61" w:unhideWhenUsed="0"/>
-    <w:lsdException w:name="Light Grid Accent 3" w:semiHidden="0" w:uiPriority="62" w:unhideWhenUsed="0"/>
-    <w:lsdException w:name="Medium Shading 1 Accent 3" w:semiHidden="0" w:uiPriority="63" w:unhideWhenUsed="0"/>
-    <w:lsdException w:name="Medium Shading 2 Accent 3" w:semiHidden="0" w:uiPriority="64" w:unhideWhenUsed="0"/>
-    <w:lsdException w:name="Medium List 1 Accent 3" w:semiHidden="0" w:uiPriority="65" w:unhideWhenUsed="0"/>
-    <w:lsdException w:name="Medium List 2 Accent 3" w:semiHidden="0" w:uiPriority="66" w:unhideWhenUsed="0"/>
-    <w:lsdException w:name="Medium Grid 1 Accent 3" w:semiHidden="0" w:uiPriority="67" w:unhideWhenUsed="0"/>
-    <w:lsdException w:name="Medium Grid 2 Accent 3" w:semiHidden="0" w:uiPriority="68" w:unhideWhenUsed="0"/>
-    <w:lsdException w:name="Medium Grid 3 Accent 3" w:semiHidden="0" w:uiPriority="69" w:unhideWhenUsed="0"/>
-    <w:lsdException w:name="Dark List Accent 3" w:semiHidden="0" w:uiPriority="70" w:unhideWhenUsed="0"/>
-    <w:lsdException w:name="Colorful Shading Accent 3" w:semiHidden="0" w:uiPriority="71" w:unhideWhenUsed="0"/>
-    <w:lsdException w:name="Colorful List Accent 3" w:semiHidden="0" w:uiPriority="72" w:unhideWhenUsed="0"/>
-    <w:lsdException w:name="Colorful Grid Accent 3" w:semiHidden="0" w:uiPriority="73" w:unhideWhenUsed="0"/>
-    <w:lsdException w:name="Light Shading Accent 4" w:semiHidden="0" w:uiPriority="60" w:unhideWhenUsed="0"/>
-    <w:lsdException w:name="Light List Accent 4" w:semiHidden="0" w:uiPriority="61" w:unhideWhenUsed="0"/>
-    <w:lsdException w:name="Light Grid Accent 4" w:semiHidden="0" w:uiPriority="62" w:unhideWhenUsed="0"/>
-    <w:lsdException w:name="Medium Shading 1 Accent 4" w:semiHidden="0" w:uiPriority="63" w:unhideWhenUsed="0"/>
-    <w:lsdException w:name="Medium Shading 2 Accent 4" w:semiHidden="0" w:uiPriority="64" w:unhideWhenUsed="0"/>
-    <w:lsdException w:name="Medium List 1 Accent 4" w:semiHidden="0" w:uiPriority="65" w:unhideWhenUsed="0"/>
-    <w:lsdException w:name="Medium List 2 Accent 4" w:semiHidden="0" w:uiPriority="66" w:unhideWhenUsed="0"/>
-    <w:lsdException w:name="Medium Grid 1 Accent 4" w:semiHidden="0" w:uiPriority="67" w:unhideWhenUsed="0"/>
-    <w:lsdException w:name="Medium Grid 2 Accent 4" w:semiHidden="0" w:uiPriority="68" w:unhideWhenUsed="0"/>
-    <w:lsdException w:name="Medium Grid 3 Accent 4" w:semiHidden="0" w:uiPriority="69" w:unhideWhenUsed="0"/>
-    <w:lsdException w:name="Dark List Accent 4" w:semiHidden="0" w:uiPriority="70" w:unhideWhenUsed="0"/>
-    <w:lsdException w:name="Colorful Shading Accent 4" w:semiHidden="0" w:uiPriority="71" w:unhideWhenUsed="0"/>
-    <w:lsdException w:name="Colorful List Accent 4" w:semiHidden="0" w:uiPriority="72" w:unhideWhenUsed="0"/>
-    <w:lsdException w:name="Colorful Grid Accent 4" w:semiHidden="0" w:uiPriority="73" w:unhideWhenUsed="0"/>
-    <w:lsdException w:name="Light Shading Accent 5" w:semiHidden="0" w:uiPriority="60" w:unhideWhenUsed="0"/>
-    <w:lsdException w:name="Light List Accent 5" w:semiHidden="0" w:uiPriority="61" w:unhideWhenUsed="0"/>
-    <w:lsdException w:name="Light Grid Accent 5" w:semiHidden="0" w:uiPriority="62" w:unhideWhenUsed="0"/>
-    <w:lsdException w:name="Medium Shading 1 Accent 5" w:semiHidden="0" w:uiPriority="63" w:unhideWhenUsed="0"/>
-    <w:lsdException w:name="Medium Shading 2 Accent 5" w:semiHidden="0" w:uiPriority="64" w:unhideWhenUsed="0"/>
-    <w:lsdException w:name="Medium List 1 Accent 5" w:semiHidden="0" w:uiPriority="65" w:unhideWhenUsed="0"/>
-    <w:lsdException w:name="Medium List 2 Accent 5" w:semiHidden="0" w:uiPriority="66" w:unhideWhenUsed="0"/>
-    <w:lsdException w:name="Medium Grid 1 Accent 5" w:semiHidden="0" w:uiPriority="67" w:unhideWhenUsed="0"/>
-    <w:lsdException w:name="Medium Grid 2 Accent 5" w:semiHidden="0" w:uiPriority="68" w:unhideWhenUsed="0"/>
-    <w:lsdException w:name="Medium Grid 3 Accent 5" w:semiHidden="0" w:uiPriority="69" w:unhideWhenUsed="0"/>
-    <w:lsdException w:name="Dark List Accent 5" w:semiHidden="0" w:uiPriority="70" w:unhideWhenUsed="0"/>
-    <w:lsdException w:name="Colorful Shading Accent 5" w:semiHidden="0" w:uiPriority="71" w:unhideWhenUsed="0"/>
-    <w:lsdException w:name="Colorful List Accent 5" w:semiHidden="0" w:uiPriority="72" w:unhideWhenUsed="0"/>
-    <w:lsdException w:name="Colorful Grid Accent 5" w:semiHidden="0" w:uiPriority="73" w:unhideWhenUsed="0"/>
-    <w:lsdException w:name="Light Shading Accent 6" w:semiHidden="0" w:uiPriority="60" w:unhideWhenUsed="0"/>
-    <w:lsdException w:name="Light List Accent 6" w:semiHidden="0" w:uiPriority="61" w:unhideWhenUsed="0"/>
-    <w:lsdException w:name="Light Grid Accent 6" w:semiHidden="0" w:uiPriority="62" w:unhideWhenUsed="0"/>
-    <w:lsdException w:name="Medium Shading 1 Accent 6" w:semiHidden="0" w:uiPriority="63" w:unhideWhenUsed="0"/>
-    <w:lsdException w:name="Medium Shading 2 Accent 6" w:semiHidden="0" w:uiPriority="64" w:unhideWhenUsed="0"/>
-    <w:lsdException w:name="Medium List 1 Accent 6" w:semiHidden="0" w:uiPriority="65" w:unhideWhenUsed="0"/>
-    <w:lsdException w:name="Medium List 2 Accent 6" w:semiHidden="0" w:uiPriority="66" w:unhideWhenUsed="0"/>
-    <w:lsdException w:name="Medium Grid 1 Accent 6" w:semiHidden="0" w:uiPriority="67" w:unhideWhenUsed="0"/>
-    <w:lsdException w:name="Medium Grid 2 Accent 6" w:semiHidden="0" w:uiPriority="68" w:unhideWhenUsed="0"/>
-    <w:lsdException w:name="Medium Grid 3 Accent 6" w:semiHidden="0" w:uiPriority="69" w:unhideWhenUsed="0"/>
-    <w:lsdException w:name="Dark List Accent 6" w:semiHidden="0" w:uiPriority="70" w:unhideWhenUsed="0"/>
-    <w:lsdException w:name="Colorful Shading Accent 6" w:semiHidden="0" w:uiPriority="71" w:unhideWhenUsed="0"/>
-    <w:lsdException w:name="Colorful List Accent 6" w:semiHidden="0" w:uiPriority="72" w:unhideWhenUsed="0"/>
-    <w:lsdException w:name="Colorful Grid Accent 6" w:semiHidden="0" w:uiPriority="73" w:unhideWhenUsed="0"/>
-    <w:lsdException w:name="Subtle Emphasis" w:semiHidden="0" w:uiPriority="19" w:unhideWhenUsed="0" w:qFormat="1"/>
-    <w:lsdException w:name="Intense Emphasis" w:semiHidden="0" w:uiPriority="21" w:unhideWhenUsed="0" w:qFormat="1"/>
-    <w:lsdException w:name="Subtle Reference" w:semiHidden="0" w:uiPriority="31" w:unhideWhenUsed="0" w:qFormat="1"/>
-    <w:lsdException w:name="Intense Reference" w:semiHidden="0" w:uiPriority="32" w:unhideWhenUsed="0" w:qFormat="1"/>
-    <w:lsdException w:name="Book Title" w:semiHidden="0" w:uiPriority="33" w:unhideWhenUsed="0" w:qFormat="1"/>
-    <w:lsdException w:name="Bibliography" w:uiPriority="37"/>
-    <w:lsdException w:name="TOC Heading" w:uiPriority="39" w:qFormat="1"/>
-  </w:latentStyles>
-  <w:style w:type="paragraph" w:default="1" w:styleId="Normal">
-    <w:name w:val="Normal"/>
-    <w:qFormat/>
-    <w:rsid w:val="000377CF"/>
-  </w:style>
-  <w:style w:type="paragraph" w:styleId="Rubrik1">
-    <w:name w:val="heading 1"/>
-    <w:basedOn w:val="Normal"/>
-    <w:next w:val="Normal"/>
-    <w:link w:val="Rubrik1Char"/>
-    <w:uiPriority w:val="9"/>
-    <w:qFormat/>
-    <w:rsid w:val="000377CF"/>
-    <w:pPr>
-      <w:keepNext/>
-      <w:keepLines/>
-      <w:spacing w:before="480" w:after="0"/>
-      <w:outlineLvl w:val="0"/>
-    </w:pPr>
-    <w:rPr>
-      <w:rFonts w:asciiTheme="majorHAnsi" w:eastAsiaTheme="majorEastAsia" w:hAnsiTheme="majorHAnsi" w:cstheme="majorBidi"/>
-      <w:b/>
-      <w:bCs/>
-      <w:color w:val="365F91" w:themeColor="accent1" w:themeShade="BF"/>
-      <w:sz w:val="28"/>
-      <w:szCs w:val="28"/>
-    </w:rPr>
-  </w:style>
-  <w:style w:type="paragraph" w:styleId="Rubrik2">
-    <w:name w:val="heading 2"/>
-    <w:basedOn w:val="Normal"/>
-    <w:next w:val="Normal"/>
-    <w:link w:val="Rubrik2Char"/>
-    <w:uiPriority w:val="9"/>
-    <w:unhideWhenUsed/>
-    <w:qFormat/>
-    <w:rsid w:val="000377CF"/>
-    <w:pPr>
-      <w:keepNext/>
-      <w:keepLines/>
-      <w:spacing w:before="200" w:after="0"/>
-      <w:outlineLvl w:val="1"/>
-    </w:pPr>
-    <w:rPr>
-      <w:rFonts w:asciiTheme="majorHAnsi" w:eastAsiaTheme="majorEastAsia" w:hAnsiTheme="majorHAnsi" w:cstheme="majorBidi"/>
-      <w:b/>
-      <w:bCs/>
-      <w:color w:val="4F81BD" w:themeColor="accent1"/>
-      <w:sz w:val="26"/>
-      <w:szCs w:val="26"/>
-    </w:rPr>
-  </w:style>
-  <w:style w:type="paragraph" w:styleId="Rubrik3">
-    <w:name w:val="heading 3"/>
-    <w:basedOn w:val="Normal"/>
-    <w:next w:val="Normal"/>
-    <w:link w:val="Rubrik3Char"/>
-    <w:uiPriority w:val="9"/>
-    <w:unhideWhenUsed/>
-    <w:qFormat/>
-    <w:rsid w:val="000377CF"/>
-    <w:pPr>
-      <w:keepNext/>
-      <w:keepLines/>
-      <w:spacing w:before="200" w:after="0"/>
-      <w:outlineLvl w:val="2"/>
-    </w:pPr>
-    <w:rPr>
-      <w:rFonts w:asciiTheme="majorHAnsi" w:eastAsiaTheme="majorEastAsia" w:hAnsiTheme="majorHAnsi" w:cstheme="majorBidi"/>
-      <w:b/>
-      <w:bCs/>
-      <w:color w:val="4F81BD" w:themeColor="accent1"/>
-    </w:rPr>
-  </w:style>
-  <w:style w:type="paragraph" w:styleId="Rubrik4">
-    <w:name w:val="heading 4"/>
-    <w:basedOn w:val="Normal"/>
-    <w:next w:val="Normal"/>
-    <w:link w:val="Rubrik4Char"/>
-    <w:uiPriority w:val="9"/>
-    <w:semiHidden/>
-    <w:unhideWhenUsed/>
-    <w:qFormat/>
-    <w:rsid w:val="000377CF"/>
-    <w:pPr>
-      <w:keepNext/>
-      <w:keepLines/>
-      <w:spacing w:before="200" w:after="0"/>
-      <w:outlineLvl w:val="3"/>
-    </w:pPr>
-    <w:rPr>
-      <w:rFonts w:asciiTheme="majorHAnsi" w:eastAsiaTheme="majorEastAsia" w:hAnsiTheme="majorHAnsi" w:cstheme="majorBidi"/>
-      <w:b/>
-      <w:bCs/>
-      <w:i/>
-      <w:iCs/>
-      <w:color w:val="4F81BD" w:themeColor="accent1"/>
-    </w:rPr>
-  </w:style>
-  <w:style w:type="paragraph" w:styleId="Rubrik5">
-    <w:name w:val="heading 5"/>
-    <w:basedOn w:val="Normal"/>
-    <w:next w:val="Normal"/>
-    <w:link w:val="Rubrik5Char"/>
-    <w:uiPriority w:val="9"/>
-    <w:semiHidden/>
-    <w:unhideWhenUsed/>
-    <w:qFormat/>
-    <w:rsid w:val="000377CF"/>
-    <w:pPr>
-      <w:keepNext/>
-      <w:keepLines/>
-      <w:spacing w:before="200" w:after="0"/>
-      <w:outlineLvl w:val="4"/>
-    </w:pPr>
-    <w:rPr>
-      <w:rFonts w:asciiTheme="majorHAnsi" w:eastAsiaTheme="majorEastAsia" w:hAnsiTheme="majorHAnsi" w:cstheme="majorBidi"/>
-      <w:color w:val="243F60" w:themeColor="accent1" w:themeShade="7F"/>
-    </w:rPr>
-  </w:style>
-  <w:style w:type="paragraph" w:styleId="Rubrik6">
-    <w:name w:val="heading 6"/>
-    <w:basedOn w:val="Normal"/>
-    <w:next w:val="Normal"/>
-    <w:link w:val="Rubrik6Char"/>
-    <w:uiPriority w:val="9"/>
-    <w:semiHidden/>
-    <w:unhideWhenUsed/>
-    <w:qFormat/>
-    <w:rsid w:val="000377CF"/>
-    <w:pPr>
-      <w:keepNext/>
-      <w:keepLines/>
-      <w:spacing w:before="200" w:after="0"/>
-      <w:outlineLvl w:val="5"/>
-    </w:pPr>
-    <w:rPr>
-      <w:rFonts w:asciiTheme="majorHAnsi" w:eastAsiaTheme="majorEastAsia" w:hAnsiTheme="majorHAnsi" w:cstheme="majorBidi"/>
-      <w:i/>
-      <w:iCs/>
-      <w:color w:val="243F60" w:themeColor="accent1" w:themeShade="7F"/>
-    </w:rPr>
-  </w:style>
-  <w:style w:type="paragraph" w:styleId="Rubrik7">
-    <w:name w:val="heading 7"/>
-    <w:basedOn w:val="Normal"/>
-    <w:next w:val="Normal"/>
-    <w:link w:val="Rubrik7Char"/>
-    <w:uiPriority w:val="9"/>
-    <w:semiHidden/>
-    <w:unhideWhenUsed/>
-    <w:qFormat/>
-    <w:rsid w:val="000377CF"/>
-    <w:pPr>
-      <w:keepNext/>
-      <w:keepLines/>
-      <w:spacing w:before="200" w:after="0"/>
-      <w:outlineLvl w:val="6"/>
-    </w:pPr>
-    <w:rPr>
-      <w:rFonts w:asciiTheme="majorHAnsi" w:eastAsiaTheme="majorEastAsia" w:hAnsiTheme="majorHAnsi" w:cstheme="majorBidi"/>
-      <w:i/>
-      <w:iCs/>
-      <w:color w:val="404040" w:themeColor="text1" w:themeTint="BF"/>
-    </w:rPr>
-  </w:style>
-  <w:style w:type="paragraph" w:styleId="Rubrik8">
-    <w:name w:val="heading 8"/>
-    <w:basedOn w:val="Normal"/>
-    <w:next w:val="Normal"/>
-    <w:link w:val="Rubrik8Char"/>
-    <w:uiPriority w:val="9"/>
-    <w:semiHidden/>
-    <w:unhideWhenUsed/>
-    <w:qFormat/>
-    <w:rsid w:val="000377CF"/>
-    <w:pPr>
-      <w:keepNext/>
-      <w:keepLines/>
-      <w:spacing w:before="200" w:after="0"/>
-      <w:outlineLvl w:val="7"/>
-    </w:pPr>
-    <w:rPr>
-      <w:rFonts w:asciiTheme="majorHAnsi" w:eastAsiaTheme="majorEastAsia" w:hAnsiTheme="majorHAnsi" w:cstheme="majorBidi"/>
-      <w:color w:val="4F81BD" w:themeColor="accent1"/>
-      <w:sz w:val="20"/>
-      <w:szCs w:val="20"/>
-    </w:rPr>
-  </w:style>
-  <w:style w:type="paragraph" w:styleId="Rubrik9">
-    <w:name w:val="heading 9"/>
-    <w:basedOn w:val="Normal"/>
-    <w:next w:val="Normal"/>
-    <w:link w:val="Rubrik9Char"/>
-    <w:uiPriority w:val="9"/>
-    <w:semiHidden/>
-    <w:unhideWhenUsed/>
-    <w:qFormat/>
-    <w:rsid w:val="000377CF"/>
-    <w:pPr>
-      <w:keepNext/>
-      <w:keepLines/>
-      <w:spacing w:before="200" w:after="0"/>
-      <w:outlineLvl w:val="8"/>
-    </w:pPr>
-    <w:rPr>
-      <w:rFonts w:asciiTheme="majorHAnsi" w:eastAsiaTheme="majorEastAsia" w:hAnsiTheme="majorHAnsi" w:cstheme="majorBidi"/>
-      <w:i/>
-      <w:iCs/>
-      <w:color w:val="404040" w:themeColor="text1" w:themeTint="BF"/>
-      <w:sz w:val="20"/>
-      <w:szCs w:val="20"/>
-    </w:rPr>
-  </w:style>
-  <w:style w:type="character" w:default="1" w:styleId="Standardstycketeckensnitt">
-    <w:name w:val="Default Paragraph Font"/>
-    <w:uiPriority w:val="1"/>
-    <w:semiHidden/>
-    <w:unhideWhenUsed/>
-  </w:style>
-  <w:style w:type="table" w:default="1" w:styleId="Normaltabell">
-    <w:name w:val="Normal Table"/>
+  <w:style w:type="character" w:styleId="Kommentarsreferens">
+    <w:name w:val="annotation reference"/>
+    <w:basedOn w:val="Standardstycketeckensnitt"/>
     <w:uiPriority w:val="99"/>
     <w:semiHidden/>
     <w:unhideWhenUsed/>
-    <w:tblPr>
-      <w:tblInd w:w="0" w:type="dxa"/>
-      <w:tblCellMar>
-        <w:top w:w="0" w:type="dxa"/>
-        <w:left w:w="108" w:type="dxa"/>
-        <w:bottom w:w="0" w:type="dxa"/>
-        <w:right w:w="108" w:type="dxa"/>
-      </w:tblCellMar>
-    </w:tblPr>
-  </w:style>
-  <w:style w:type="numbering" w:default="1" w:styleId="Ingenlista">
-    <w:name w:val="No List"/>
+    <w:rsid w:val="008B4A28"/>
+    <w:rPr>
+      <w:sz w:val="16"/>
+      <w:szCs w:val="16"/>
+    </w:rPr>
+  </w:style>
+  <w:style w:type="paragraph" w:styleId="Kommentarer">
+    <w:name w:val="annotation text"/>
+    <w:basedOn w:val="Normal"/>
+    <w:link w:val="KommentarerChar"/>
     <w:uiPriority w:val="99"/>
     <w:semiHidden/>
     <w:unhideWhenUsed/>
-  </w:style>
-  <w:style w:type="character" w:customStyle="1" w:styleId="Rubrik1Char">
-    <w:name w:val="Rubrik 1 Char"/>
-    <w:basedOn w:val="Standardstycketeckensnitt"/>
-    <w:link w:val="Rubrik1"/>
-    <w:uiPriority w:val="9"/>
-    <w:rsid w:val="000377CF"/>
-    <w:rPr>
-      <w:rFonts w:asciiTheme="majorHAnsi" w:eastAsiaTheme="majorEastAsia" w:hAnsiTheme="majorHAnsi" w:cstheme="majorBidi"/>
-      <w:b/>
-      <w:bCs/>
-      <w:color w:val="365F91" w:themeColor="accent1" w:themeShade="BF"/>
-      <w:sz w:val="28"/>
-      <w:szCs w:val="28"/>
-    </w:rPr>
-  </w:style>
-  <w:style w:type="character" w:customStyle="1" w:styleId="Rubrik2Char">
-    <w:name w:val="Rubrik 2 Char"/>
-    <w:basedOn w:val="Standardstycketeckensnitt"/>
-    <w:link w:val="Rubrik2"/>
-    <w:uiPriority w:val="9"/>
-    <w:rsid w:val="000377CF"/>
-    <w:rPr>
-      <w:rFonts w:asciiTheme="majorHAnsi" w:eastAsiaTheme="majorEastAsia" w:hAnsiTheme="majorHAnsi" w:cstheme="majorBidi"/>
-      <w:b/>
-      <w:bCs/>
-      <w:color w:val="4F81BD" w:themeColor="accent1"/>
-      <w:sz w:val="26"/>
-      <w:szCs w:val="26"/>
-    </w:rPr>
-  </w:style>
-  <w:style w:type="character" w:customStyle="1" w:styleId="Rubrik3Char">
-    <w:name w:val="Rubrik 3 Char"/>
-    <w:basedOn w:val="Standardstycketeckensnitt"/>
-    <w:link w:val="Rubrik3"/>
-    <w:uiPriority w:val="9"/>
-    <w:rsid w:val="000377CF"/>
-    <w:rPr>
-      <w:rFonts w:asciiTheme="majorHAnsi" w:eastAsiaTheme="majorEastAsia" w:hAnsiTheme="majorHAnsi" w:cstheme="majorBidi"/>
-      <w:b/>
-      <w:bCs/>
-      <w:color w:val="4F81BD" w:themeColor="accent1"/>
-    </w:rPr>
-  </w:style>
-  <w:style w:type="character" w:customStyle="1" w:styleId="Rubrik4Char">
-    <w:name w:val="Rubrik 4 Char"/>
-    <w:basedOn w:val="Standardstycketeckensnitt"/>
-    <w:link w:val="Rubrik4"/>
-    <w:uiPriority w:val="9"/>
-    <w:semiHidden/>
-    <w:rsid w:val="000377CF"/>
-    <w:rPr>
-      <w:rFonts w:asciiTheme="majorHAnsi" w:eastAsiaTheme="majorEastAsia" w:hAnsiTheme="majorHAnsi" w:cstheme="majorBidi"/>
-      <w:b/>
-      <w:bCs/>
-      <w:i/>
-      <w:iCs/>
-      <w:color w:val="4F81BD" w:themeColor="accent1"/>
-    </w:rPr>
-  </w:style>
-  <w:style w:type="character" w:customStyle="1" w:styleId="Rubrik5Char">
-    <w:name w:val="Rubrik 5 Char"/>
-    <w:basedOn w:val="Standardstycketeckensnitt"/>
-    <w:link w:val="Rubrik5"/>
-    <w:uiPriority w:val="9"/>
-    <w:semiHidden/>
-    <w:rsid w:val="000377CF"/>
-    <w:rPr>
-      <w:rFonts w:asciiTheme="majorHAnsi" w:eastAsiaTheme="majorEastAsia" w:hAnsiTheme="majorHAnsi" w:cstheme="majorBidi"/>
-      <w:color w:val="243F60" w:themeColor="accent1" w:themeShade="7F"/>
-    </w:rPr>
-  </w:style>
-  <w:style w:type="character" w:customStyle="1" w:styleId="Rubrik6Char">
-    <w:name w:val="Rubrik 6 Char"/>
-    <w:basedOn w:val="Standardstycketeckensnitt"/>
-    <w:link w:val="Rubrik6"/>
-    <w:uiPriority w:val="9"/>
-    <w:semiHidden/>
-    <w:rsid w:val="000377CF"/>
-    <w:rPr>
-      <w:rFonts w:asciiTheme="majorHAnsi" w:eastAsiaTheme="majorEastAsia" w:hAnsiTheme="majorHAnsi" w:cstheme="majorBidi"/>
-      <w:i/>
-      <w:iCs/>
-      <w:color w:val="243F60" w:themeColor="accent1" w:themeShade="7F"/>
-    </w:rPr>
-  </w:style>
-  <w:style w:type="character" w:customStyle="1" w:styleId="Rubrik7Char">
-    <w:name w:val="Rubrik 7 Char"/>
-    <w:basedOn w:val="Standardstycketeckensnitt"/>
-    <w:link w:val="Rubrik7"/>
-    <w:uiPriority w:val="9"/>
-    <w:semiHidden/>
-    <w:rsid w:val="000377CF"/>
-    <w:rPr>
-      <w:rFonts w:asciiTheme="majorHAnsi" w:eastAsiaTheme="majorEastAsia" w:hAnsiTheme="majorHAnsi" w:cstheme="majorBidi"/>
-      <w:i/>
-      <w:iCs/>
-      <w:color w:val="404040" w:themeColor="text1" w:themeTint="BF"/>
-    </w:rPr>
-  </w:style>
-  <w:style w:type="character" w:customStyle="1" w:styleId="Rubrik8Char">
-    <w:name w:val="Rubrik 8 Char"/>
-    <w:basedOn w:val="Standardstycketeckensnitt"/>
-    <w:link w:val="Rubrik8"/>
-    <w:uiPriority w:val="9"/>
-    <w:semiHidden/>
-    <w:rsid w:val="000377CF"/>
-    <w:rPr>
-      <w:rFonts w:asciiTheme="majorHAnsi" w:eastAsiaTheme="majorEastAsia" w:hAnsiTheme="majorHAnsi" w:cstheme="majorBidi"/>
-      <w:color w:val="4F81BD" w:themeColor="accent1"/>
-      <w:sz w:val="20"/>
-      <w:szCs w:val="20"/>
-    </w:rPr>
-  </w:style>
-  <w:style w:type="character" w:customStyle="1" w:styleId="Rubrik9Char">
-    <w:name w:val="Rubrik 9 Char"/>
-    <w:basedOn w:val="Standardstycketeckensnitt"/>
-    <w:link w:val="Rubrik9"/>
-    <w:uiPriority w:val="9"/>
-    <w:semiHidden/>
-    <w:rsid w:val="000377CF"/>
-    <w:rPr>
-      <w:rFonts w:asciiTheme="majorHAnsi" w:eastAsiaTheme="majorEastAsia" w:hAnsiTheme="majorHAnsi" w:cstheme="majorBidi"/>
-      <w:i/>
-      <w:iCs/>
-      <w:color w:val="404040" w:themeColor="text1" w:themeTint="BF"/>
-      <w:sz w:val="20"/>
-      <w:szCs w:val="20"/>
-    </w:rPr>
-  </w:style>
-  <w:style w:type="paragraph" w:styleId="Rubrik">
-    <w:name w:val="Title"/>
-    <w:basedOn w:val="Normal"/>
-    <w:next w:val="Normal"/>
-    <w:link w:val="RubrikChar"/>
-    <w:uiPriority w:val="10"/>
-    <w:qFormat/>
-    <w:rsid w:val="000377CF"/>
-    <w:pPr>
-      <w:pBdr>
-        <w:bottom w:val="single" w:sz="8" w:space="4" w:color="4F81BD" w:themeColor="accent1"/>
-      </w:pBdr>
-      <w:spacing w:after="300" w:line="240" w:lineRule="auto"/>
-      <w:contextualSpacing/>
-    </w:pPr>
-    <w:rPr>
-      <w:rFonts w:asciiTheme="majorHAnsi" w:eastAsiaTheme="majorEastAsia" w:hAnsiTheme="majorHAnsi" w:cstheme="majorBidi"/>
-      <w:color w:val="17365D" w:themeColor="text2" w:themeShade="BF"/>
-      <w:spacing w:val="5"/>
-      <w:kern w:val="28"/>
-      <w:sz w:val="52"/>
-      <w:szCs w:val="52"/>
-    </w:rPr>
-  </w:style>
-  <w:style w:type="character" w:customStyle="1" w:styleId="RubrikChar">
-    <w:name w:val="Rubrik Char"/>
-    <w:basedOn w:val="Standardstycketeckensnitt"/>
-    <w:link w:val="Rubrik"/>
-    <w:uiPriority w:val="10"/>
-    <w:rsid w:val="000377CF"/>
-    <w:rPr>
-      <w:rFonts w:asciiTheme="majorHAnsi" w:eastAsiaTheme="majorEastAsia" w:hAnsiTheme="majorHAnsi" w:cstheme="majorBidi"/>
-      <w:color w:val="17365D" w:themeColor="text2" w:themeShade="BF"/>
-      <w:spacing w:val="5"/>
-      <w:kern w:val="28"/>
-      <w:sz w:val="52"/>
-      <w:szCs w:val="52"/>
-    </w:rPr>
-  </w:style>
-  <w:style w:type="paragraph" w:styleId="Underrubrik">
-    <w:name w:val="Subtitle"/>
-    <w:basedOn w:val="Normal"/>
-    <w:next w:val="Normal"/>
-    <w:link w:val="UnderrubrikChar"/>
-    <w:uiPriority w:val="11"/>
-    <w:qFormat/>
-    <w:rsid w:val="000377CF"/>
-    <w:pPr>
-      <w:numPr>
-        <w:ilvl w:val="1"/>
-      </w:numPr>
-    </w:pPr>
-    <w:rPr>
-      <w:rFonts w:asciiTheme="majorHAnsi" w:eastAsiaTheme="majorEastAsia" w:hAnsiTheme="majorHAnsi" w:cstheme="majorBidi"/>
-      <w:i/>
-      <w:iCs/>
-      <w:color w:val="4F81BD" w:themeColor="accent1"/>
-      <w:spacing w:val="15"/>
-      <w:sz w:val="24"/>
-      <w:szCs w:val="24"/>
-    </w:rPr>
-  </w:style>
-  <w:style w:type="character" w:customStyle="1" w:styleId="UnderrubrikChar">
-    <w:name w:val="Underrubrik Char"/>
-    <w:basedOn w:val="Standardstycketeckensnitt"/>
-    <w:link w:val="Underrubrik"/>
-    <w:uiPriority w:val="11"/>
-    <w:rsid w:val="000377CF"/>
-    <w:rPr>
-      <w:rFonts w:asciiTheme="majorHAnsi" w:eastAsiaTheme="majorEastAsia" w:hAnsiTheme="majorHAnsi" w:cstheme="majorBidi"/>
-      <w:i/>
-      <w:iCs/>
-      <w:color w:val="4F81BD" w:themeColor="accent1"/>
-      <w:spacing w:val="15"/>
-      <w:sz w:val="24"/>
-      <w:szCs w:val="24"/>
-    </w:rPr>
-  </w:style>
-  <w:style w:type="character" w:styleId="Stark">
-    <w:name w:val="Strong"/>
-    <w:basedOn w:val="Standardstycketeckensnitt"/>
-    <w:uiPriority w:val="22"/>
-    <w:qFormat/>
-    <w:rsid w:val="000377CF"/>
-    <w:rPr>
-      <w:b/>
-      <w:bCs/>
-    </w:rPr>
-  </w:style>
-  <w:style w:type="character" w:styleId="Betoning">
-    <w:name w:val="Emphasis"/>
-    <w:basedOn w:val="Standardstycketeckensnitt"/>
-    <w:uiPriority w:val="20"/>
-    <w:qFormat/>
-    <w:rsid w:val="000377CF"/>
-    <w:rPr>
-      <w:i/>
-      <w:iCs/>
-    </w:rPr>
-  </w:style>
-  <w:style w:type="paragraph" w:styleId="Ingetavstnd">
-    <w:name w:val="No Spacing"/>
-    <w:link w:val="IngetavstndChar"/>
-    <w:uiPriority w:val="1"/>
-    <w:qFormat/>
-    <w:rsid w:val="000377CF"/>
-    <w:pPr>
-      <w:spacing w:after="0" w:line="240" w:lineRule="auto"/>
-    </w:pPr>
-  </w:style>
-  <w:style w:type="character" w:customStyle="1" w:styleId="IngetavstndChar">
-    <w:name w:val="Inget avstånd Char"/>
-    <w:basedOn w:val="Standardstycketeckensnitt"/>
-    <w:link w:val="Ingetavstnd"/>
-    <w:uiPriority w:val="1"/>
-    <w:rsid w:val="000377CF"/>
-  </w:style>
-  <w:style w:type="paragraph" w:styleId="Liststycke">
-    <w:name w:val="List Paragraph"/>
-    <w:basedOn w:val="Normal"/>
-    <w:uiPriority w:val="34"/>
-    <w:qFormat/>
-    <w:rsid w:val="000377CF"/>
-    <w:pPr>
-      <w:ind w:left="720"/>
-      <w:contextualSpacing/>
-    </w:pPr>
-  </w:style>
-  <w:style w:type="paragraph" w:styleId="Citat">
-    <w:name w:val="Quote"/>
-    <w:basedOn w:val="Normal"/>
-    <w:next w:val="Normal"/>
-    <w:link w:val="CitatChar"/>
-    <w:uiPriority w:val="29"/>
-    <w:qFormat/>
-    <w:rsid w:val="000377CF"/>
-    <w:rPr>
-      <w:i/>
-      <w:iCs/>
-      <w:color w:val="000000" w:themeColor="text1"/>
-    </w:rPr>
-  </w:style>
-  <w:style w:type="character" w:customStyle="1" w:styleId="CitatChar">
-    <w:name w:val="Citat Char"/>
-    <w:basedOn w:val="Standardstycketeckensnitt"/>
-    <w:link w:val="Citat"/>
-    <w:uiPriority w:val="29"/>
-    <w:rsid w:val="000377CF"/>
-    <w:rPr>
-      <w:i/>
-      <w:iCs/>
-      <w:color w:val="000000" w:themeColor="text1"/>
-    </w:rPr>
-  </w:style>
-  <w:style w:type="paragraph" w:styleId="Starktcitat">
-    <w:name w:val="Intense Quote"/>
-    <w:basedOn w:val="Normal"/>
-    <w:next w:val="Normal"/>
-    <w:link w:val="StarktcitatChar"/>
-    <w:uiPriority w:val="30"/>
-    <w:qFormat/>
-    <w:rsid w:val="000377CF"/>
-    <w:pPr>
-      <w:pBdr>
-        <w:bottom w:val="single" w:sz="4" w:space="4" w:color="4F81BD" w:themeColor="accent1"/>
-      </w:pBdr>
-      <w:spacing w:before="200" w:after="280"/>
-      <w:ind w:left="936" w:right="936"/>
-    </w:pPr>
-    <w:rPr>
-      <w:b/>
-      <w:bCs/>
-      <w:i/>
-      <w:iCs/>
-      <w:color w:val="4F81BD" w:themeColor="accent1"/>
-    </w:rPr>
-  </w:style>
-  <w:style w:type="character" w:customStyle="1" w:styleId="StarktcitatChar">
-    <w:name w:val="Starkt citat Char"/>
-    <w:basedOn w:val="Standardstycketeckensnitt"/>
-    <w:link w:val="Starktcitat"/>
-    <w:uiPriority w:val="30"/>
-    <w:rsid w:val="000377CF"/>
-    <w:rPr>
-      <w:b/>
-      <w:bCs/>
-      <w:i/>
-      <w:iCs/>
-      <w:color w:val="4F81BD" w:themeColor="accent1"/>
-    </w:rPr>
-  </w:style>
-  <w:style w:type="character" w:styleId="Diskretbetoning">
-    <w:name w:val="Subtle Emphasis"/>
-    <w:basedOn w:val="Standardstycketeckensnitt"/>
-    <w:uiPriority w:val="19"/>
-    <w:qFormat/>
-    <w:rsid w:val="000377CF"/>
-    <w:rPr>
-      <w:i/>
-      <w:iCs/>
-      <w:color w:val="808080" w:themeColor="text1" w:themeTint="7F"/>
-    </w:rPr>
-  </w:style>
-  <w:style w:type="character" w:styleId="Starkbetoning">
-    <w:name w:val="Intense Emphasis"/>
-    <w:basedOn w:val="Standardstycketeckensnitt"/>
-    <w:uiPriority w:val="21"/>
-    <w:qFormat/>
-    <w:rsid w:val="000377CF"/>
-    <w:rPr>
-      <w:b/>
-      <w:bCs/>
-      <w:i/>
-      <w:iCs/>
-      <w:color w:val="4F81BD" w:themeColor="accent1"/>
-    </w:rPr>
-  </w:style>
-  <w:style w:type="character" w:styleId="Diskretreferens">
-    <w:name w:val="Subtle Reference"/>
-    <w:basedOn w:val="Standardstycketeckensnitt"/>
-    <w:uiPriority w:val="31"/>
-    <w:qFormat/>
-    <w:rsid w:val="000377CF"/>
-    <w:rPr>
-      <w:smallCaps/>
-      <w:color w:val="C0504D" w:themeColor="accent2"/>
-      <w:u w:val="single"/>
-    </w:rPr>
-  </w:style>
-  <w:style w:type="character" w:styleId="Starkreferens">
-    <w:name w:val="Intense Reference"/>
-    <w:basedOn w:val="Standardstycketeckensnitt"/>
-    <w:uiPriority w:val="32"/>
-    <w:qFormat/>
-    <w:rsid w:val="000377CF"/>
-    <w:rPr>
-      <w:b/>
-      <w:bCs/>
-      <w:smallCaps/>
-      <w:color w:val="C0504D" w:themeColor="accent2"/>
-      <w:spacing w:val="5"/>
-      <w:u w:val="single"/>
-    </w:rPr>
-  </w:style>
-  <w:style w:type="character" w:styleId="Bokenstitel">
-    <w:name w:val="Book Title"/>
-    <w:basedOn w:val="Standardstycketeckensnitt"/>
-    <w:uiPriority w:val="33"/>
-    <w:qFormat/>
-    <w:rsid w:val="000377CF"/>
-    <w:rPr>
-      <w:b/>
-      <w:bCs/>
-      <w:smallCaps/>
-      <w:spacing w:val="5"/>
-    </w:rPr>
-  </w:style>
-  <w:style w:type="paragraph" w:styleId="Innehllsfrteckningsrubrik">
-    <w:name w:val="TOC Heading"/>
-    <w:basedOn w:val="Rubrik1"/>
-    <w:next w:val="Normal"/>
-    <w:uiPriority w:val="39"/>
-    <w:semiHidden/>
-    <w:unhideWhenUsed/>
-    <w:qFormat/>
-    <w:rsid w:val="000377CF"/>
-    <w:pPr>
-      <w:outlineLvl w:val="9"/>
-    </w:pPr>
-  </w:style>
-  <w:style w:type="paragraph" w:styleId="Beskrivning">
-    <w:name w:val="caption"/>
-    <w:basedOn w:val="Normal"/>
-    <w:next w:val="Normal"/>
-    <w:uiPriority w:val="35"/>
-    <w:semiHidden/>
-    <w:unhideWhenUsed/>
-    <w:qFormat/>
-    <w:rsid w:val="000377CF"/>
+    <w:rsid w:val="008B4A28"/>
     <w:pPr>
       <w:spacing w:line="240" w:lineRule="auto"/>
     </w:pPr>
     <w:rPr>
-      <w:b/>
-      <w:bCs/>
-      <w:color w:val="4F81BD" w:themeColor="accent1"/>
-      <w:sz w:val="18"/>
-      <w:szCs w:val="18"/>
-    </w:rPr>
-  </w:style>
-  <w:style w:type="paragraph" w:styleId="Ballongtext">
-    <w:name w:val="Balloon Text"/>
-    <w:basedOn w:val="Normal"/>
-    <w:link w:val="BallongtextChar"/>
+      <w:sz w:val="20"/>
+      <w:szCs w:val="20"/>
+    </w:rPr>
+  </w:style>
+  <w:style w:type="character" w:customStyle="1" w:styleId="KommentarerChar">
+    <w:name w:val="Kommentarer Char"/>
+    <w:basedOn w:val="Standardstycketeckensnitt"/>
+    <w:link w:val="Kommentarer"/>
+    <w:uiPriority w:val="99"/>
+    <w:semiHidden/>
+    <w:rsid w:val="008B4A28"/>
+    <w:rPr>
+      <w:sz w:val="20"/>
+      <w:szCs w:val="20"/>
+    </w:rPr>
+  </w:style>
+  <w:style w:type="paragraph" w:styleId="Kommentarsmne">
+    <w:name w:val="annotation subject"/>
+    <w:basedOn w:val="Kommentarer"/>
+    <w:next w:val="Kommentarer"/>
+    <w:link w:val="KommentarsmneChar"/>
     <w:uiPriority w:val="99"/>
     <w:semiHidden/>
     <w:unhideWhenUsed/>
-    <w:rsid w:val="00EC420C"/>
-    <w:pPr>
-      <w:spacing w:after="0" w:line="240" w:lineRule="auto"/>
-    </w:pPr>
-    <w:rPr>
-      <w:rFonts w:ascii="Tahoma" w:hAnsi="Tahoma" w:cs="Tahoma"/>
-      <w:sz w:val="16"/>
-      <w:szCs w:val="16"/>
-    </w:rPr>
-  </w:style>
-  <w:style w:type="character" w:customStyle="1" w:styleId="BallongtextChar">
-    <w:name w:val="Ballongtext Char"/>
-    <w:basedOn w:val="Standardstycketeckensnitt"/>
-    <w:link w:val="Ballongtext"/>
+    <w:rsid w:val="008B4A28"/>
+    <w:rPr>
+      <w:b/>
+      <w:bCs/>
+    </w:rPr>
+  </w:style>
+  <w:style w:type="character" w:customStyle="1" w:styleId="KommentarsmneChar">
+    <w:name w:val="Kommentarsämne Char"/>
+    <w:basedOn w:val="KommentarerChar"/>
+    <w:link w:val="Kommentarsmne"/>
     <w:uiPriority w:val="99"/>
     <w:semiHidden/>
-    <w:rsid w:val="00EC420C"/>
-    <w:rPr>
-      <w:rFonts w:ascii="Tahoma" w:hAnsi="Tahoma" w:cs="Tahoma"/>
-      <w:sz w:val="16"/>
-      <w:szCs w:val="16"/>
+    <w:rsid w:val="008B4A28"/>
+    <w:rPr>
+      <w:b/>
+      <w:bCs/>
+      <w:sz w:val="20"/>
+      <w:szCs w:val="20"/>
     </w:rPr>
   </w:style>
 </w:styles>

</xml_diff>